<commit_message>
Atualização - Casos de Uso
- Especificação dos Casos de Uso
</commit_message>
<xml_diff>
--- a/OpenUp/casos de uso/Especificação dos Casos de Uso.docx
+++ b/OpenUp/casos de uso/Especificação dos Casos de Uso.docx
@@ -336,151 +336,118 @@
               <w:rPr>
                 <w:rFonts w:asciiTheme="minorHAnsi" w:hAnsiTheme="minorHAnsi"/>
               </w:rPr>
-              <w:t>ados e com as seguintes c</w:t>
-            </w:r>
+              <w:t>ados e com as seguintes colunas:</w:t>
+            </w:r>
+          </w:p>
+          <w:p>
+            <w:pPr>
+              <w:rPr>
+                <w:rFonts w:asciiTheme="minorHAnsi" w:hAnsiTheme="minorHAnsi"/>
+              </w:rPr>
+            </w:pPr>
+            <w:r>
+              <w:rPr>
+                <w:rFonts w:asciiTheme="minorHAnsi" w:hAnsiTheme="minorHAnsi"/>
+              </w:rPr>
+              <w:t>- A aba Consultar</w:t>
+            </w:r>
+          </w:p>
+          <w:p>
+            <w:pPr>
+              <w:rPr>
+                <w:rFonts w:asciiTheme="minorHAnsi" w:hAnsiTheme="minorHAnsi"/>
+              </w:rPr>
+            </w:pPr>
+            <w:r>
+              <w:rPr>
+                <w:rFonts w:asciiTheme="minorHAnsi" w:hAnsiTheme="minorHAnsi"/>
+              </w:rPr>
+              <w:t>- A aba Administrar</w:t>
+            </w:r>
+            <w:r>
+              <w:rPr>
+                <w:rFonts w:asciiTheme="minorHAnsi" w:hAnsiTheme="minorHAnsi"/>
+              </w:rPr>
+              <w:t xml:space="preserve">, previamente selecionada, </w:t>
+            </w:r>
+            <w:r>
+              <w:rPr>
+                <w:rFonts w:asciiTheme="minorHAnsi" w:hAnsiTheme="minorHAnsi"/>
+              </w:rPr>
+              <w:t>contendo os seguintes campos:</w:t>
+            </w:r>
+          </w:p>
+          <w:p>
+            <w:pPr>
+              <w:rPr>
+                <w:rFonts w:asciiTheme="minorHAnsi" w:hAnsiTheme="minorHAnsi"/>
+              </w:rPr>
+            </w:pPr>
+            <w:r>
+              <w:rPr>
+                <w:rFonts w:asciiTheme="minorHAnsi" w:hAnsiTheme="minorHAnsi"/>
+              </w:rPr>
+              <w:t>2</w:t>
+            </w:r>
+            <w:r>
+              <w:rPr>
+                <w:rFonts w:asciiTheme="minorHAnsi" w:hAnsiTheme="minorHAnsi"/>
+              </w:rPr>
+              <w:t>. O sistema apresenta o formulário de clientes com os seguintes campos:</w:t>
+            </w:r>
+          </w:p>
+          <w:p>
+            <w:pPr>
+              <w:rPr>
+                <w:rFonts w:asciiTheme="minorHAnsi" w:hAnsiTheme="minorHAnsi"/>
+              </w:rPr>
+            </w:pPr>
+            <w:r>
+              <w:rPr>
+                <w:rFonts w:asciiTheme="minorHAnsi" w:hAnsiTheme="minorHAnsi"/>
+              </w:rPr>
+              <w:t xml:space="preserve">  </w:t>
+            </w:r>
+            <w:r>
+              <w:rPr>
+                <w:rFonts w:asciiTheme="minorHAnsi" w:hAnsiTheme="minorHAnsi"/>
+              </w:rPr>
+              <w:t>- Código</w:t>
+            </w:r>
+            <w:r>
+              <w:rPr>
+                <w:rFonts w:asciiTheme="minorHAnsi" w:hAnsiTheme="minorHAnsi"/>
+              </w:rPr>
+              <w:t xml:space="preserve"> (Em branco; Não-editável</w:t>
+            </w:r>
+            <w:proofErr w:type="gramStart"/>
+            <w:r>
+              <w:rPr>
+                <w:rFonts w:asciiTheme="minorHAnsi" w:hAnsiTheme="minorHAnsi"/>
+              </w:rPr>
+              <w:t>)</w:t>
+            </w:r>
+            <w:proofErr w:type="gramEnd"/>
+          </w:p>
+          <w:p>
+            <w:pPr>
+              <w:rPr>
+                <w:rFonts w:asciiTheme="minorHAnsi" w:hAnsiTheme="minorHAnsi"/>
+              </w:rPr>
+            </w:pPr>
             <w:bookmarkStart w:id="0" w:name="_GoBack"/>
             <w:bookmarkEnd w:id="0"/>
             <w:r>
               <w:rPr>
                 <w:rFonts w:asciiTheme="minorHAnsi" w:hAnsiTheme="minorHAnsi"/>
               </w:rPr>
-              <w:t>olunas:</w:t>
-            </w:r>
-          </w:p>
-          <w:p>
-            <w:pPr>
-              <w:rPr>
-                <w:rFonts w:asciiTheme="minorHAnsi" w:hAnsiTheme="minorHAnsi"/>
-              </w:rPr>
-            </w:pPr>
-            <w:r>
-              <w:rPr>
-                <w:rFonts w:asciiTheme="minorHAnsi" w:hAnsiTheme="minorHAnsi"/>
-              </w:rPr>
-              <w:t>-</w:t>
-            </w:r>
-            <w:r>
-              <w:rPr>
-                <w:rFonts w:asciiTheme="minorHAnsi" w:hAnsiTheme="minorHAnsi"/>
-              </w:rPr>
-              <w:t xml:space="preserve"> CÓDIGO</w:t>
-            </w:r>
-          </w:p>
-          <w:p>
-            <w:pPr>
-              <w:rPr>
-                <w:rFonts w:asciiTheme="minorHAnsi" w:hAnsiTheme="minorHAnsi"/>
-              </w:rPr>
-            </w:pPr>
-            <w:r>
-              <w:rPr>
-                <w:rFonts w:asciiTheme="minorHAnsi" w:hAnsiTheme="minorHAnsi"/>
-              </w:rPr>
-              <w:t>- NOME</w:t>
-            </w:r>
-          </w:p>
-          <w:p>
-            <w:pPr>
-              <w:rPr>
-                <w:rFonts w:asciiTheme="minorHAnsi" w:hAnsiTheme="minorHAnsi"/>
-              </w:rPr>
-            </w:pPr>
-            <w:r>
-              <w:rPr>
-                <w:rFonts w:asciiTheme="minorHAnsi" w:hAnsiTheme="minorHAnsi"/>
-              </w:rPr>
-              <w:t>- AUTORIZADOS</w:t>
-            </w:r>
-          </w:p>
-          <w:p>
-            <w:pPr>
-              <w:rPr>
-                <w:rFonts w:asciiTheme="minorHAnsi" w:hAnsiTheme="minorHAnsi"/>
-              </w:rPr>
-            </w:pPr>
-            <w:r>
-              <w:rPr>
-                <w:rFonts w:asciiTheme="minorHAnsi" w:hAnsiTheme="minorHAnsi"/>
-              </w:rPr>
-              <w:t>- Campo de texto (em branco)</w:t>
-            </w:r>
-          </w:p>
-          <w:p>
-            <w:pPr>
-              <w:rPr>
-                <w:rFonts w:asciiTheme="minorHAnsi" w:hAnsiTheme="minorHAnsi"/>
-              </w:rPr>
-            </w:pPr>
-            <w:r>
-              <w:rPr>
-                <w:rFonts w:asciiTheme="minorHAnsi" w:hAnsiTheme="minorHAnsi"/>
-              </w:rPr>
-              <w:t>- A opção p</w:t>
-            </w:r>
-            <w:r>
-              <w:rPr>
-                <w:rFonts w:asciiTheme="minorHAnsi" w:hAnsiTheme="minorHAnsi"/>
-              </w:rPr>
-              <w:t>esquisar</w:t>
-            </w:r>
-          </w:p>
-          <w:p>
-            <w:pPr>
-              <w:rPr>
-                <w:rFonts w:asciiTheme="minorHAnsi" w:hAnsiTheme="minorHAnsi"/>
-              </w:rPr>
-            </w:pPr>
-          </w:p>
-          <w:p>
-            <w:pPr>
-              <w:rPr>
-                <w:rFonts w:asciiTheme="minorHAnsi" w:hAnsiTheme="minorHAnsi"/>
-              </w:rPr>
-            </w:pPr>
-            <w:r>
-              <w:rPr>
-                <w:rFonts w:asciiTheme="minorHAnsi" w:hAnsiTheme="minorHAnsi"/>
-              </w:rPr>
-              <w:t>5. O sistema apresenta o formulário de clientes contendo os seguintes campos:</w:t>
-            </w:r>
-          </w:p>
-          <w:p>
-            <w:pPr>
-              <w:rPr>
-                <w:rFonts w:asciiTheme="minorHAnsi" w:hAnsiTheme="minorHAnsi"/>
-              </w:rPr>
-            </w:pPr>
-            <w:r>
-              <w:rPr>
-                <w:rFonts w:asciiTheme="minorHAnsi" w:hAnsiTheme="minorHAnsi"/>
-              </w:rPr>
-              <w:t>- Código (campo não editável)</w:t>
-            </w:r>
-          </w:p>
-          <w:p>
-            <w:pPr>
-              <w:rPr>
-                <w:rFonts w:asciiTheme="minorHAnsi" w:hAnsiTheme="minorHAnsi"/>
-              </w:rPr>
-            </w:pPr>
-            <w:r>
-              <w:rPr>
-                <w:rFonts w:asciiTheme="minorHAnsi" w:hAnsiTheme="minorHAnsi"/>
-              </w:rPr>
-              <w:t>- Nome (Campo editável)</w:t>
-            </w:r>
-          </w:p>
-          <w:p>
-            <w:pPr>
-              <w:rPr>
-                <w:rFonts w:asciiTheme="minorHAnsi" w:hAnsiTheme="minorHAnsi"/>
-              </w:rPr>
-            </w:pPr>
-            <w:r>
-              <w:rPr>
-                <w:rFonts w:asciiTheme="minorHAnsi" w:hAnsiTheme="minorHAnsi"/>
-              </w:rPr>
-              <w:t>- CPF</w:t>
+              <w:t xml:space="preserve">  </w:t>
+            </w:r>
+            <w:r>
+              <w:rPr>
+                <w:rFonts w:asciiTheme="minorHAnsi" w:hAnsiTheme="minorHAnsi"/>
+              </w:rPr>
+              <w:t>- Nome</w:t>
             </w:r>
             <w:r>
               <w:rPr>
@@ -492,7 +459,7 @@
               <w:rPr>
                 <w:rFonts w:asciiTheme="minorHAnsi" w:hAnsiTheme="minorHAnsi"/>
               </w:rPr>
-              <w:t>(Campo editável; formatado</w:t>
+              <w:t>(Em branco; Não-editável</w:t>
             </w:r>
             <w:proofErr w:type="gramStart"/>
             <w:r>
@@ -513,7 +480,79 @@
               <w:rPr>
                 <w:rFonts w:asciiTheme="minorHAnsi" w:hAnsiTheme="minorHAnsi"/>
               </w:rPr>
-              <w:t>- RG</w:t>
+              <w:t xml:space="preserve">  </w:t>
+            </w:r>
+            <w:r>
+              <w:rPr>
+                <w:rFonts w:asciiTheme="minorHAnsi" w:hAnsiTheme="minorHAnsi"/>
+              </w:rPr>
+              <w:t xml:space="preserve">- CPF </w:t>
+            </w:r>
+            <w:r>
+              <w:rPr>
+                <w:rFonts w:asciiTheme="minorHAnsi" w:hAnsiTheme="minorHAnsi"/>
+              </w:rPr>
+              <w:t>(Em branco; Não-editável</w:t>
+            </w:r>
+            <w:proofErr w:type="gramStart"/>
+            <w:r>
+              <w:rPr>
+                <w:rFonts w:asciiTheme="minorHAnsi" w:hAnsiTheme="minorHAnsi"/>
+              </w:rPr>
+              <w:t>)</w:t>
+            </w:r>
+            <w:proofErr w:type="gramEnd"/>
+          </w:p>
+          <w:p>
+            <w:pPr>
+              <w:rPr>
+                <w:rFonts w:asciiTheme="minorHAnsi" w:hAnsiTheme="minorHAnsi"/>
+              </w:rPr>
+            </w:pPr>
+            <w:r>
+              <w:rPr>
+                <w:rFonts w:asciiTheme="minorHAnsi" w:hAnsiTheme="minorHAnsi"/>
+              </w:rPr>
+              <w:t xml:space="preserve">  </w:t>
+            </w:r>
+            <w:r>
+              <w:rPr>
+                <w:rFonts w:asciiTheme="minorHAnsi" w:hAnsiTheme="minorHAnsi"/>
+              </w:rPr>
+              <w:t xml:space="preserve">- RG </w:t>
+            </w:r>
+            <w:r>
+              <w:rPr>
+                <w:rFonts w:asciiTheme="minorHAnsi" w:hAnsiTheme="minorHAnsi"/>
+              </w:rPr>
+              <w:t>(Em branco; Não-editável</w:t>
+            </w:r>
+            <w:proofErr w:type="gramStart"/>
+            <w:r>
+              <w:rPr>
+                <w:rFonts w:asciiTheme="minorHAnsi" w:hAnsiTheme="minorHAnsi"/>
+              </w:rPr>
+              <w:t>)</w:t>
+            </w:r>
+            <w:proofErr w:type="gramEnd"/>
+          </w:p>
+          <w:p>
+            <w:pPr>
+              <w:rPr>
+                <w:rFonts w:asciiTheme="minorHAnsi" w:hAnsiTheme="minorHAnsi"/>
+              </w:rPr>
+            </w:pPr>
+            <w:r>
+              <w:rPr>
+                <w:rFonts w:asciiTheme="minorHAnsi" w:hAnsiTheme="minorHAnsi"/>
+              </w:rPr>
+              <w:t xml:space="preserve">  </w:t>
+            </w:r>
+            <w:r>
+              <w:rPr>
+                <w:rFonts w:asciiTheme="minorHAnsi" w:hAnsiTheme="minorHAnsi"/>
+              </w:rPr>
+              <w:t>- Data de Nascimento</w:t>
             </w:r>
             <w:r>
               <w:rPr>
@@ -525,7 +564,7 @@
               <w:rPr>
                 <w:rFonts w:asciiTheme="minorHAnsi" w:hAnsiTheme="minorHAnsi"/>
               </w:rPr>
-              <w:t>(Campo editável; formatado</w:t>
+              <w:t>(Em branco; Não-editável</w:t>
             </w:r>
             <w:proofErr w:type="gramStart"/>
             <w:r>
@@ -546,7 +585,13 @@
               <w:rPr>
                 <w:rFonts w:asciiTheme="minorHAnsi" w:hAnsiTheme="minorHAnsi"/>
               </w:rPr>
-              <w:t>- Sexo</w:t>
+              <w:t xml:space="preserve">  </w:t>
+            </w:r>
+            <w:r>
+              <w:rPr>
+                <w:rFonts w:asciiTheme="minorHAnsi" w:hAnsiTheme="minorHAnsi"/>
+              </w:rPr>
+              <w:t>- Data de Cadastro</w:t>
             </w:r>
             <w:r>
               <w:rPr>
@@ -558,7 +603,7 @@
               <w:rPr>
                 <w:rFonts w:asciiTheme="minorHAnsi" w:hAnsiTheme="minorHAnsi"/>
               </w:rPr>
-              <w:t>(Campo editável; formatado</w:t>
+              <w:t>(Em branco; Não-editável</w:t>
             </w:r>
             <w:proofErr w:type="gramStart"/>
             <w:r>
@@ -579,7 +624,13 @@
               <w:rPr>
                 <w:rFonts w:asciiTheme="minorHAnsi" w:hAnsiTheme="minorHAnsi"/>
               </w:rPr>
-              <w:t>- Data de Nascimento</w:t>
+              <w:t xml:space="preserve">  </w:t>
+            </w:r>
+            <w:r>
+              <w:rPr>
+                <w:rFonts w:asciiTheme="minorHAnsi" w:hAnsiTheme="minorHAnsi"/>
+              </w:rPr>
+              <w:t>- E-mail</w:t>
             </w:r>
             <w:r>
               <w:rPr>
@@ -591,7 +642,7 @@
               <w:rPr>
                 <w:rFonts w:asciiTheme="minorHAnsi" w:hAnsiTheme="minorHAnsi"/>
               </w:rPr>
-              <w:t>(Campo editável; formatado</w:t>
+              <w:t>(Em branco; Não-editável</w:t>
             </w:r>
             <w:proofErr w:type="gramStart"/>
             <w:r>
@@ -612,374 +663,580 @@
               <w:rPr>
                 <w:rFonts w:asciiTheme="minorHAnsi" w:hAnsiTheme="minorHAnsi"/>
               </w:rPr>
+              <w:t xml:space="preserve">  </w:t>
+            </w:r>
+            <w:r>
+              <w:rPr>
+                <w:rFonts w:asciiTheme="minorHAnsi" w:hAnsiTheme="minorHAnsi"/>
+              </w:rPr>
+              <w:t xml:space="preserve">- Telefone Fixo </w:t>
+            </w:r>
+            <w:r>
+              <w:rPr>
+                <w:rFonts w:asciiTheme="minorHAnsi" w:hAnsiTheme="minorHAnsi"/>
+              </w:rPr>
+              <w:t>(Em branco; Não-editável</w:t>
+            </w:r>
+            <w:proofErr w:type="gramStart"/>
+            <w:r>
+              <w:rPr>
+                <w:rFonts w:asciiTheme="minorHAnsi" w:hAnsiTheme="minorHAnsi"/>
+              </w:rPr>
+              <w:t>)</w:t>
+            </w:r>
+            <w:proofErr w:type="gramEnd"/>
+          </w:p>
+          <w:p>
+            <w:pPr>
+              <w:rPr>
+                <w:rFonts w:asciiTheme="minorHAnsi" w:hAnsiTheme="minorHAnsi"/>
+              </w:rPr>
+            </w:pPr>
+            <w:r>
+              <w:rPr>
+                <w:rFonts w:asciiTheme="minorHAnsi" w:hAnsiTheme="minorHAnsi"/>
+              </w:rPr>
+              <w:t xml:space="preserve">  </w:t>
+            </w:r>
+            <w:r>
+              <w:rPr>
+                <w:rFonts w:asciiTheme="minorHAnsi" w:hAnsiTheme="minorHAnsi"/>
+              </w:rPr>
+              <w:t>- Telefone Celular</w:t>
+            </w:r>
+            <w:r>
+              <w:rPr>
+                <w:rFonts w:asciiTheme="minorHAnsi" w:hAnsiTheme="minorHAnsi"/>
+              </w:rPr>
+              <w:t xml:space="preserve"> </w:t>
+            </w:r>
+            <w:r>
+              <w:rPr>
+                <w:rFonts w:asciiTheme="minorHAnsi" w:hAnsiTheme="minorHAnsi"/>
+              </w:rPr>
+              <w:t>(Em branco; Não-editável</w:t>
+            </w:r>
+            <w:proofErr w:type="gramStart"/>
+            <w:r>
+              <w:rPr>
+                <w:rFonts w:asciiTheme="minorHAnsi" w:hAnsiTheme="minorHAnsi"/>
+              </w:rPr>
+              <w:t>)</w:t>
+            </w:r>
+            <w:proofErr w:type="gramEnd"/>
+          </w:p>
+          <w:p>
+            <w:pPr>
+              <w:rPr>
+                <w:rFonts w:asciiTheme="minorHAnsi" w:hAnsiTheme="minorHAnsi"/>
+              </w:rPr>
+            </w:pPr>
+            <w:r>
+              <w:rPr>
+                <w:rFonts w:asciiTheme="minorHAnsi" w:hAnsiTheme="minorHAnsi"/>
+              </w:rPr>
+              <w:t xml:space="preserve">  </w:t>
+            </w:r>
+            <w:r>
+              <w:rPr>
+                <w:rFonts w:asciiTheme="minorHAnsi" w:hAnsiTheme="minorHAnsi"/>
+              </w:rPr>
+              <w:t xml:space="preserve">- CEP </w:t>
+            </w:r>
+            <w:r>
+              <w:rPr>
+                <w:rFonts w:asciiTheme="minorHAnsi" w:hAnsiTheme="minorHAnsi"/>
+              </w:rPr>
+              <w:t>(Em branco; Não-editável</w:t>
+            </w:r>
+            <w:proofErr w:type="gramStart"/>
+            <w:r>
+              <w:rPr>
+                <w:rFonts w:asciiTheme="minorHAnsi" w:hAnsiTheme="minorHAnsi"/>
+              </w:rPr>
+              <w:t>)</w:t>
+            </w:r>
+            <w:proofErr w:type="gramEnd"/>
+          </w:p>
+          <w:p>
+            <w:pPr>
+              <w:rPr>
+                <w:rFonts w:asciiTheme="minorHAnsi" w:hAnsiTheme="minorHAnsi"/>
+              </w:rPr>
+            </w:pPr>
+            <w:r>
+              <w:rPr>
+                <w:rFonts w:asciiTheme="minorHAnsi" w:hAnsiTheme="minorHAnsi"/>
+              </w:rPr>
+              <w:t xml:space="preserve">  </w:t>
+            </w:r>
+            <w:r>
+              <w:rPr>
+                <w:rFonts w:asciiTheme="minorHAnsi" w:hAnsiTheme="minorHAnsi"/>
+              </w:rPr>
+              <w:t>- Cidade</w:t>
+            </w:r>
+            <w:r>
+              <w:rPr>
+                <w:rFonts w:asciiTheme="minorHAnsi" w:hAnsiTheme="minorHAnsi"/>
+              </w:rPr>
+              <w:t xml:space="preserve"> </w:t>
+            </w:r>
+            <w:r>
+              <w:rPr>
+                <w:rFonts w:asciiTheme="minorHAnsi" w:hAnsiTheme="minorHAnsi"/>
+              </w:rPr>
+              <w:t>(Em branco; Não-editável</w:t>
+            </w:r>
+            <w:proofErr w:type="gramStart"/>
+            <w:r>
+              <w:rPr>
+                <w:rFonts w:asciiTheme="minorHAnsi" w:hAnsiTheme="minorHAnsi"/>
+              </w:rPr>
+              <w:t>)</w:t>
+            </w:r>
+            <w:proofErr w:type="gramEnd"/>
+          </w:p>
+          <w:p>
+            <w:pPr>
+              <w:rPr>
+                <w:rFonts w:asciiTheme="minorHAnsi" w:hAnsiTheme="minorHAnsi"/>
+              </w:rPr>
+            </w:pPr>
+            <w:r>
+              <w:rPr>
+                <w:rFonts w:asciiTheme="minorHAnsi" w:hAnsiTheme="minorHAnsi"/>
+              </w:rPr>
+              <w:t xml:space="preserve">  </w:t>
+            </w:r>
+            <w:r>
+              <w:rPr>
+                <w:rFonts w:asciiTheme="minorHAnsi" w:hAnsiTheme="minorHAnsi"/>
+              </w:rPr>
+              <w:t xml:space="preserve">- Bairro </w:t>
+            </w:r>
+            <w:r>
+              <w:rPr>
+                <w:rFonts w:asciiTheme="minorHAnsi" w:hAnsiTheme="minorHAnsi"/>
+              </w:rPr>
+              <w:t>(Em branco; Não-editável</w:t>
+            </w:r>
+            <w:proofErr w:type="gramStart"/>
+            <w:r>
+              <w:rPr>
+                <w:rFonts w:asciiTheme="minorHAnsi" w:hAnsiTheme="minorHAnsi"/>
+              </w:rPr>
+              <w:t>)</w:t>
+            </w:r>
+            <w:proofErr w:type="gramEnd"/>
+          </w:p>
+          <w:p>
+            <w:pPr>
+              <w:rPr>
+                <w:rFonts w:asciiTheme="minorHAnsi" w:hAnsiTheme="minorHAnsi"/>
+              </w:rPr>
+            </w:pPr>
+            <w:r>
+              <w:rPr>
+                <w:rFonts w:asciiTheme="minorHAnsi" w:hAnsiTheme="minorHAnsi"/>
+              </w:rPr>
+              <w:t xml:space="preserve">  </w:t>
+            </w:r>
+            <w:r>
+              <w:rPr>
+                <w:rFonts w:asciiTheme="minorHAnsi" w:hAnsiTheme="minorHAnsi"/>
+              </w:rPr>
+              <w:t>- Logradouro</w:t>
+            </w:r>
+            <w:r>
+              <w:rPr>
+                <w:rFonts w:asciiTheme="minorHAnsi" w:hAnsiTheme="minorHAnsi"/>
+              </w:rPr>
+              <w:t xml:space="preserve"> </w:t>
+            </w:r>
+            <w:r>
+              <w:rPr>
+                <w:rFonts w:asciiTheme="minorHAnsi" w:hAnsiTheme="minorHAnsi"/>
+              </w:rPr>
+              <w:t>(Em branco; Não-editável</w:t>
+            </w:r>
+            <w:proofErr w:type="gramStart"/>
+            <w:r>
+              <w:rPr>
+                <w:rFonts w:asciiTheme="minorHAnsi" w:hAnsiTheme="minorHAnsi"/>
+              </w:rPr>
+              <w:t>)</w:t>
+            </w:r>
+            <w:proofErr w:type="gramEnd"/>
+            <w:r>
+              <w:rPr>
+                <w:rFonts w:asciiTheme="minorHAnsi" w:hAnsiTheme="minorHAnsi"/>
+              </w:rPr>
+              <w:br/>
+            </w:r>
+            <w:r>
+              <w:rPr>
+                <w:rFonts w:asciiTheme="minorHAnsi" w:hAnsiTheme="minorHAnsi"/>
+              </w:rPr>
+              <w:t xml:space="preserve">  </w:t>
+            </w:r>
+            <w:r>
+              <w:rPr>
+                <w:rFonts w:asciiTheme="minorHAnsi" w:hAnsiTheme="minorHAnsi"/>
+              </w:rPr>
+              <w:t xml:space="preserve">- Número </w:t>
+            </w:r>
+            <w:r>
+              <w:rPr>
+                <w:rFonts w:asciiTheme="minorHAnsi" w:hAnsiTheme="minorHAnsi"/>
+              </w:rPr>
+              <w:t>(Em branco; Não-editável)</w:t>
+            </w:r>
+          </w:p>
+          <w:p>
+            <w:pPr>
+              <w:rPr>
+                <w:rFonts w:asciiTheme="minorHAnsi" w:hAnsiTheme="minorHAnsi"/>
+              </w:rPr>
+            </w:pPr>
+            <w:r>
+              <w:rPr>
+                <w:rFonts w:asciiTheme="minorHAnsi" w:hAnsiTheme="minorHAnsi"/>
+              </w:rPr>
+              <w:t xml:space="preserve">  </w:t>
+            </w:r>
+            <w:r>
+              <w:rPr>
+                <w:rFonts w:asciiTheme="minorHAnsi" w:hAnsiTheme="minorHAnsi"/>
+              </w:rPr>
+              <w:t>- Complemento</w:t>
+            </w:r>
+            <w:r>
+              <w:rPr>
+                <w:rFonts w:asciiTheme="minorHAnsi" w:hAnsiTheme="minorHAnsi"/>
+              </w:rPr>
+              <w:t xml:space="preserve"> </w:t>
+            </w:r>
+            <w:r>
+              <w:rPr>
+                <w:rFonts w:asciiTheme="minorHAnsi" w:hAnsiTheme="minorHAnsi"/>
+              </w:rPr>
+              <w:t>(Em branco; Não-editável</w:t>
+            </w:r>
+            <w:proofErr w:type="gramStart"/>
+            <w:r>
+              <w:rPr>
+                <w:rFonts w:asciiTheme="minorHAnsi" w:hAnsiTheme="minorHAnsi"/>
+              </w:rPr>
+              <w:t>)</w:t>
+            </w:r>
+            <w:proofErr w:type="gramEnd"/>
+          </w:p>
+          <w:p>
+            <w:pPr>
+              <w:rPr>
+                <w:rFonts w:asciiTheme="minorHAnsi" w:hAnsiTheme="minorHAnsi"/>
+              </w:rPr>
+            </w:pPr>
+          </w:p>
+          <w:p>
+            <w:pPr>
+              <w:rPr>
+                <w:rFonts w:asciiTheme="minorHAnsi" w:hAnsiTheme="minorHAnsi"/>
+              </w:rPr>
+            </w:pPr>
+            <w:r>
+              <w:rPr>
+                <w:rFonts w:asciiTheme="minorHAnsi" w:hAnsiTheme="minorHAnsi"/>
+              </w:rPr>
+              <w:t>E as seguintes opções:</w:t>
+            </w:r>
+          </w:p>
+          <w:p>
+            <w:pPr>
+              <w:rPr>
+                <w:rFonts w:asciiTheme="minorHAnsi" w:hAnsiTheme="minorHAnsi"/>
+              </w:rPr>
+            </w:pPr>
+            <w:r>
+              <w:rPr>
+                <w:rFonts w:asciiTheme="minorHAnsi" w:hAnsiTheme="minorHAnsi"/>
+              </w:rPr>
+              <w:t xml:space="preserve">  - Inserir</w:t>
+            </w:r>
+            <w:r>
+              <w:rPr>
+                <w:rFonts w:asciiTheme="minorHAnsi" w:hAnsiTheme="minorHAnsi"/>
+              </w:rPr>
+              <w:t xml:space="preserve"> </w:t>
+            </w:r>
+            <w:r>
+              <w:rPr>
+                <w:rFonts w:asciiTheme="minorHAnsi" w:hAnsiTheme="minorHAnsi"/>
+              </w:rPr>
+              <w:t>(Selecionável)</w:t>
+            </w:r>
+          </w:p>
+          <w:p>
+            <w:pPr>
+              <w:rPr>
+                <w:rFonts w:asciiTheme="minorHAnsi" w:hAnsiTheme="minorHAnsi"/>
+              </w:rPr>
+            </w:pPr>
+            <w:r>
+              <w:rPr>
+                <w:rFonts w:asciiTheme="minorHAnsi" w:hAnsiTheme="minorHAnsi"/>
+              </w:rPr>
+              <w:t xml:space="preserve">  </w:t>
+            </w:r>
+            <w:r>
+              <w:rPr>
+                <w:rFonts w:asciiTheme="minorHAnsi" w:hAnsiTheme="minorHAnsi"/>
+              </w:rPr>
               <w:t xml:space="preserve">- </w:t>
             </w:r>
             <w:r>
               <w:rPr>
                 <w:rFonts w:asciiTheme="minorHAnsi" w:hAnsiTheme="minorHAnsi"/>
               </w:rPr>
-              <w:t>Data de</w:t>
-            </w:r>
-            <w:r>
-              <w:rPr>
-                <w:rFonts w:asciiTheme="minorHAnsi" w:hAnsiTheme="minorHAnsi"/>
-              </w:rPr>
-              <w:t xml:space="preserve"> Cadastro (campo não editável</w:t>
-            </w:r>
-            <w:r>
-              <w:rPr>
-                <w:rFonts w:asciiTheme="minorHAnsi" w:hAnsiTheme="minorHAnsi"/>
-              </w:rPr>
-              <w:t>; formatado</w:t>
+              <w:t>Gravar</w:t>
+            </w:r>
+            <w:r>
+              <w:rPr>
+                <w:rFonts w:asciiTheme="minorHAnsi" w:hAnsiTheme="minorHAnsi"/>
+              </w:rPr>
+              <w:t xml:space="preserve"> </w:t>
+            </w:r>
+            <w:r>
+              <w:rPr>
+                <w:rFonts w:asciiTheme="minorHAnsi" w:hAnsiTheme="minorHAnsi"/>
+              </w:rPr>
+              <w:t>(</w:t>
+            </w:r>
+            <w:r>
+              <w:rPr>
+                <w:rFonts w:asciiTheme="minorHAnsi" w:hAnsiTheme="minorHAnsi"/>
+              </w:rPr>
+              <w:t>Não s</w:t>
+            </w:r>
+            <w:r>
+              <w:rPr>
+                <w:rFonts w:asciiTheme="minorHAnsi" w:hAnsiTheme="minorHAnsi"/>
+              </w:rPr>
+              <w:t>elecionável)</w:t>
+            </w:r>
+          </w:p>
+          <w:p>
+            <w:pPr>
+              <w:rPr>
+                <w:rFonts w:asciiTheme="minorHAnsi" w:hAnsiTheme="minorHAnsi"/>
+              </w:rPr>
+            </w:pPr>
+            <w:r>
+              <w:rPr>
+                <w:rFonts w:asciiTheme="minorHAnsi" w:hAnsiTheme="minorHAnsi"/>
+              </w:rPr>
+              <w:t xml:space="preserve">  - Cancelar</w:t>
+            </w:r>
+            <w:r>
+              <w:rPr>
+                <w:rFonts w:asciiTheme="minorHAnsi" w:hAnsiTheme="minorHAnsi"/>
+              </w:rPr>
+              <w:t xml:space="preserve"> </w:t>
+            </w:r>
+            <w:r>
+              <w:rPr>
+                <w:rFonts w:asciiTheme="minorHAnsi" w:hAnsiTheme="minorHAnsi"/>
+              </w:rPr>
+              <w:t>(</w:t>
+            </w:r>
+            <w:r>
+              <w:rPr>
+                <w:rFonts w:asciiTheme="minorHAnsi" w:hAnsiTheme="minorHAnsi"/>
+              </w:rPr>
+              <w:t>Não s</w:t>
+            </w:r>
+            <w:r>
+              <w:rPr>
+                <w:rFonts w:asciiTheme="minorHAnsi" w:hAnsiTheme="minorHAnsi"/>
+              </w:rPr>
+              <w:t>elecionável)</w:t>
+            </w:r>
+          </w:p>
+          <w:p>
+            <w:pPr>
+              <w:rPr>
+                <w:rFonts w:asciiTheme="minorHAnsi" w:hAnsiTheme="minorHAnsi"/>
+              </w:rPr>
+            </w:pPr>
+            <w:r>
+              <w:rPr>
+                <w:rFonts w:asciiTheme="minorHAnsi" w:hAnsiTheme="minorHAnsi"/>
+              </w:rPr>
+              <w:t xml:space="preserve">  - Alterar</w:t>
+            </w:r>
+            <w:r>
+              <w:rPr>
+                <w:rFonts w:asciiTheme="minorHAnsi" w:hAnsiTheme="minorHAnsi"/>
+              </w:rPr>
+              <w:t xml:space="preserve"> </w:t>
+            </w:r>
+            <w:r>
+              <w:rPr>
+                <w:rFonts w:asciiTheme="minorHAnsi" w:hAnsiTheme="minorHAnsi"/>
+              </w:rPr>
+              <w:t>(</w:t>
+            </w:r>
+            <w:r>
+              <w:rPr>
+                <w:rFonts w:asciiTheme="minorHAnsi" w:hAnsiTheme="minorHAnsi"/>
+              </w:rPr>
+              <w:t>Não s</w:t>
+            </w:r>
+            <w:r>
+              <w:rPr>
+                <w:rFonts w:asciiTheme="minorHAnsi" w:hAnsiTheme="minorHAnsi"/>
+              </w:rPr>
+              <w:t>elecionável)</w:t>
             </w:r>
             <w:proofErr w:type="gramStart"/>
+          </w:p>
+          <w:p>
+            <w:pPr>
+              <w:rPr>
+                <w:rFonts w:asciiTheme="minorHAnsi" w:hAnsiTheme="minorHAnsi"/>
+              </w:rPr>
+            </w:pPr>
+            <w:proofErr w:type="gramEnd"/>
+            <w:r>
+              <w:rPr>
+                <w:rFonts w:asciiTheme="minorHAnsi" w:hAnsiTheme="minorHAnsi"/>
+              </w:rPr>
+              <w:t xml:space="preserve">  - Excluir</w:t>
+            </w:r>
+            <w:r>
+              <w:rPr>
+                <w:rFonts w:asciiTheme="minorHAnsi" w:hAnsiTheme="minorHAnsi"/>
+              </w:rPr>
+              <w:t xml:space="preserve"> </w:t>
+            </w:r>
+            <w:r>
+              <w:rPr>
+                <w:rFonts w:asciiTheme="minorHAnsi" w:hAnsiTheme="minorHAnsi"/>
+              </w:rPr>
+              <w:t>(</w:t>
+            </w:r>
+            <w:r>
+              <w:rPr>
+                <w:rFonts w:asciiTheme="minorHAnsi" w:hAnsiTheme="minorHAnsi"/>
+              </w:rPr>
+              <w:t>Não s</w:t>
+            </w:r>
+            <w:r>
+              <w:rPr>
+                <w:rFonts w:asciiTheme="minorHAnsi" w:hAnsiTheme="minorHAnsi"/>
+              </w:rPr>
+              <w:t>elecionável)</w:t>
+            </w:r>
+          </w:p>
+          <w:p>
+            <w:pPr>
+              <w:rPr>
+                <w:rFonts w:asciiTheme="minorHAnsi" w:hAnsiTheme="minorHAnsi"/>
+              </w:rPr>
+            </w:pPr>
+            <w:r>
+              <w:rPr>
+                <w:rFonts w:asciiTheme="minorHAnsi" w:hAnsiTheme="minorHAnsi"/>
+              </w:rPr>
+              <w:t xml:space="preserve">  - Autorizados</w:t>
+            </w:r>
+            <w:r>
+              <w:rPr>
+                <w:rFonts w:asciiTheme="minorHAnsi" w:hAnsiTheme="minorHAnsi"/>
+              </w:rPr>
+              <w:t xml:space="preserve"> </w:t>
+            </w:r>
+            <w:r>
+              <w:rPr>
+                <w:rFonts w:asciiTheme="minorHAnsi" w:hAnsiTheme="minorHAnsi"/>
+              </w:rPr>
+              <w:t>(</w:t>
+            </w:r>
+            <w:r>
+              <w:rPr>
+                <w:rFonts w:asciiTheme="minorHAnsi" w:hAnsiTheme="minorHAnsi"/>
+              </w:rPr>
+              <w:t>Não selecionável</w:t>
+            </w:r>
             <w:r>
               <w:rPr>
                 <w:rFonts w:asciiTheme="minorHAnsi" w:hAnsiTheme="minorHAnsi"/>
               </w:rPr>
               <w:t>)</w:t>
             </w:r>
-            <w:proofErr w:type="gramEnd"/>
-          </w:p>
-          <w:p>
-            <w:pPr>
-              <w:rPr>
-                <w:rFonts w:asciiTheme="minorHAnsi" w:hAnsiTheme="minorHAnsi"/>
-              </w:rPr>
-            </w:pPr>
-            <w:r>
-              <w:rPr>
-                <w:rFonts w:asciiTheme="minorHAnsi" w:hAnsiTheme="minorHAnsi"/>
-              </w:rPr>
-              <w:t>- E</w:t>
-            </w:r>
-            <w:r>
-              <w:rPr>
-                <w:rFonts w:asciiTheme="minorHAnsi" w:hAnsiTheme="minorHAnsi"/>
-              </w:rPr>
-              <w:t>-</w:t>
-            </w:r>
-            <w:r>
-              <w:rPr>
-                <w:rFonts w:asciiTheme="minorHAnsi" w:hAnsiTheme="minorHAnsi"/>
-              </w:rPr>
-              <w:t>mail</w:t>
-            </w:r>
-            <w:r>
-              <w:rPr>
-                <w:rFonts w:asciiTheme="minorHAnsi" w:hAnsiTheme="minorHAnsi"/>
-              </w:rPr>
-              <w:t xml:space="preserve"> </w:t>
-            </w:r>
-            <w:r>
-              <w:rPr>
-                <w:rFonts w:asciiTheme="minorHAnsi" w:hAnsiTheme="minorHAnsi"/>
-              </w:rPr>
-              <w:t>(Campo editável)</w:t>
-            </w:r>
-          </w:p>
-          <w:p>
-            <w:pPr>
-              <w:rPr>
-                <w:rFonts w:asciiTheme="minorHAnsi" w:hAnsiTheme="minorHAnsi"/>
-              </w:rPr>
-            </w:pPr>
-            <w:r>
-              <w:rPr>
-                <w:rFonts w:asciiTheme="minorHAnsi" w:hAnsiTheme="minorHAnsi"/>
-              </w:rPr>
-              <w:t>- Telefone Fixo</w:t>
-            </w:r>
-            <w:r>
-              <w:rPr>
-                <w:rFonts w:asciiTheme="minorHAnsi" w:hAnsiTheme="minorHAnsi"/>
-              </w:rPr>
-              <w:t xml:space="preserve"> </w:t>
-            </w:r>
-            <w:r>
-              <w:rPr>
-                <w:rFonts w:asciiTheme="minorHAnsi" w:hAnsiTheme="minorHAnsi"/>
-              </w:rPr>
-              <w:t>(Campo editável; formatado</w:t>
-            </w:r>
-            <w:proofErr w:type="gramStart"/>
+          </w:p>
+          <w:p>
+            <w:pPr>
+              <w:rPr>
+                <w:rFonts w:asciiTheme="minorHAnsi" w:hAnsiTheme="minorHAnsi"/>
+              </w:rPr>
+            </w:pPr>
+            <w:r>
+              <w:rPr>
+                <w:rFonts w:asciiTheme="minorHAnsi" w:hAnsiTheme="minorHAnsi"/>
+              </w:rPr>
+              <w:t xml:space="preserve">  - </w:t>
+            </w:r>
+            <w:r>
+              <w:rPr>
+                <w:rFonts w:asciiTheme="minorHAnsi" w:hAnsiTheme="minorHAnsi"/>
+              </w:rPr>
+              <w:t xml:space="preserve">Voltar </w:t>
+            </w:r>
+            <w:r>
+              <w:rPr>
+                <w:rFonts w:asciiTheme="minorHAnsi" w:hAnsiTheme="minorHAnsi"/>
+              </w:rPr>
+              <w:t>(</w:t>
+            </w:r>
+            <w:r>
+              <w:rPr>
+                <w:rFonts w:asciiTheme="minorHAnsi" w:hAnsiTheme="minorHAnsi"/>
+              </w:rPr>
+              <w:t>Selecionável</w:t>
+            </w:r>
             <w:r>
               <w:rPr>
                 <w:rFonts w:asciiTheme="minorHAnsi" w:hAnsiTheme="minorHAnsi"/>
               </w:rPr>
               <w:t>)</w:t>
             </w:r>
-            <w:proofErr w:type="gramEnd"/>
-          </w:p>
-          <w:p>
-            <w:pPr>
-              <w:rPr>
-                <w:rFonts w:asciiTheme="minorHAnsi" w:hAnsiTheme="minorHAnsi"/>
-              </w:rPr>
-            </w:pPr>
-            <w:r>
-              <w:rPr>
-                <w:rFonts w:asciiTheme="minorHAnsi" w:hAnsiTheme="minorHAnsi"/>
-              </w:rPr>
-              <w:t>- Telefone Celular</w:t>
-            </w:r>
-            <w:r>
-              <w:rPr>
-                <w:rFonts w:asciiTheme="minorHAnsi" w:hAnsiTheme="minorHAnsi"/>
-              </w:rPr>
-              <w:t xml:space="preserve"> </w:t>
-            </w:r>
-            <w:r>
-              <w:rPr>
-                <w:rFonts w:asciiTheme="minorHAnsi" w:hAnsiTheme="minorHAnsi"/>
-              </w:rPr>
-              <w:t>(Campo editável; formatado</w:t>
-            </w:r>
-            <w:proofErr w:type="gramStart"/>
-            <w:r>
-              <w:rPr>
-                <w:rFonts w:asciiTheme="minorHAnsi" w:hAnsiTheme="minorHAnsi"/>
-              </w:rPr>
-              <w:t>)</w:t>
-            </w:r>
-            <w:proofErr w:type="gramEnd"/>
-          </w:p>
-          <w:p>
-            <w:pPr>
-              <w:rPr>
-                <w:rFonts w:asciiTheme="minorHAnsi" w:hAnsiTheme="minorHAnsi"/>
-              </w:rPr>
-            </w:pPr>
-            <w:r>
-              <w:rPr>
-                <w:rFonts w:asciiTheme="minorHAnsi" w:hAnsiTheme="minorHAnsi"/>
-              </w:rPr>
-              <w:t xml:space="preserve">- </w:t>
-            </w:r>
-            <w:r>
-              <w:rPr>
-                <w:rFonts w:asciiTheme="minorHAnsi" w:hAnsiTheme="minorHAnsi"/>
-              </w:rPr>
-              <w:t>CEP</w:t>
-            </w:r>
-            <w:r>
-              <w:rPr>
-                <w:rFonts w:asciiTheme="minorHAnsi" w:hAnsiTheme="minorHAnsi"/>
-              </w:rPr>
-              <w:t xml:space="preserve"> </w:t>
-            </w:r>
-            <w:r>
-              <w:rPr>
-                <w:rFonts w:asciiTheme="minorHAnsi" w:hAnsiTheme="minorHAnsi"/>
-              </w:rPr>
-              <w:t>(Campo editável; formatado</w:t>
-            </w:r>
-            <w:proofErr w:type="gramStart"/>
-            <w:r>
-              <w:rPr>
-                <w:rFonts w:asciiTheme="minorHAnsi" w:hAnsiTheme="minorHAnsi"/>
-              </w:rPr>
-              <w:t>)</w:t>
-            </w:r>
-            <w:proofErr w:type="gramEnd"/>
-          </w:p>
-          <w:p>
-            <w:pPr>
-              <w:rPr>
-                <w:rFonts w:asciiTheme="minorHAnsi" w:hAnsiTheme="minorHAnsi"/>
-              </w:rPr>
-            </w:pPr>
-            <w:r>
-              <w:rPr>
-                <w:rFonts w:asciiTheme="minorHAnsi" w:hAnsiTheme="minorHAnsi"/>
-              </w:rPr>
-              <w:t xml:space="preserve">- </w:t>
-            </w:r>
-            <w:r>
-              <w:rPr>
-                <w:rFonts w:asciiTheme="minorHAnsi" w:hAnsiTheme="minorHAnsi"/>
-              </w:rPr>
-              <w:t>Cidade</w:t>
-            </w:r>
-            <w:r>
-              <w:rPr>
-                <w:rFonts w:asciiTheme="minorHAnsi" w:hAnsiTheme="minorHAnsi"/>
-              </w:rPr>
-              <w:t xml:space="preserve"> </w:t>
-            </w:r>
-            <w:r>
-              <w:rPr>
-                <w:rFonts w:asciiTheme="minorHAnsi" w:hAnsiTheme="minorHAnsi"/>
-              </w:rPr>
-              <w:t xml:space="preserve">(Campo </w:t>
-            </w:r>
-            <w:r>
-              <w:rPr>
-                <w:rFonts w:asciiTheme="minorHAnsi" w:hAnsiTheme="minorHAnsi"/>
-              </w:rPr>
-              <w:t xml:space="preserve">Selecionável; Combo </w:t>
-            </w:r>
-            <w:proofErr w:type="gramStart"/>
-            <w:r>
-              <w:rPr>
-                <w:rFonts w:asciiTheme="minorHAnsi" w:hAnsiTheme="minorHAnsi"/>
-              </w:rPr>
-              <w:t>box</w:t>
-            </w:r>
-            <w:proofErr w:type="gramEnd"/>
-            <w:r>
-              <w:rPr>
-                <w:rFonts w:asciiTheme="minorHAnsi" w:hAnsiTheme="minorHAnsi"/>
-              </w:rPr>
-              <w:t>)</w:t>
-            </w:r>
-          </w:p>
-          <w:p>
-            <w:pPr>
-              <w:rPr>
-                <w:rFonts w:asciiTheme="minorHAnsi" w:hAnsiTheme="minorHAnsi"/>
-              </w:rPr>
-            </w:pPr>
-            <w:r>
-              <w:rPr>
-                <w:rFonts w:asciiTheme="minorHAnsi" w:hAnsiTheme="minorHAnsi"/>
-              </w:rPr>
-              <w:t>- Bairro</w:t>
-            </w:r>
-            <w:r>
-              <w:rPr>
-                <w:rFonts w:asciiTheme="minorHAnsi" w:hAnsiTheme="minorHAnsi"/>
-              </w:rPr>
-              <w:t xml:space="preserve"> </w:t>
-            </w:r>
-            <w:r>
-              <w:rPr>
-                <w:rFonts w:asciiTheme="minorHAnsi" w:hAnsiTheme="minorHAnsi"/>
-              </w:rPr>
-              <w:t>(Campo</w:t>
-            </w:r>
-            <w:r>
-              <w:rPr>
-                <w:rFonts w:asciiTheme="minorHAnsi" w:hAnsiTheme="minorHAnsi"/>
-              </w:rPr>
-              <w:t xml:space="preserve"> Selecionável;</w:t>
-            </w:r>
-            <w:proofErr w:type="gramStart"/>
-            <w:r>
-              <w:rPr>
-                <w:rFonts w:asciiTheme="minorHAnsi" w:hAnsiTheme="minorHAnsi"/>
-              </w:rPr>
-              <w:t xml:space="preserve">  </w:t>
-            </w:r>
-            <w:proofErr w:type="gramEnd"/>
-            <w:r>
-              <w:rPr>
-                <w:rFonts w:asciiTheme="minorHAnsi" w:hAnsiTheme="minorHAnsi"/>
-              </w:rPr>
-              <w:t>Combo box</w:t>
-            </w:r>
-            <w:r>
-              <w:rPr>
-                <w:rFonts w:asciiTheme="minorHAnsi" w:hAnsiTheme="minorHAnsi"/>
-              </w:rPr>
-              <w:t>)</w:t>
-            </w:r>
-          </w:p>
-          <w:p>
-            <w:pPr>
-              <w:rPr>
-                <w:rFonts w:asciiTheme="minorHAnsi" w:hAnsiTheme="minorHAnsi"/>
-              </w:rPr>
-            </w:pPr>
-            <w:r>
-              <w:rPr>
-                <w:rFonts w:asciiTheme="minorHAnsi" w:hAnsiTheme="minorHAnsi"/>
-              </w:rPr>
-              <w:t>- Logradouro</w:t>
-            </w:r>
-            <w:r>
-              <w:rPr>
-                <w:rFonts w:asciiTheme="minorHAnsi" w:hAnsiTheme="minorHAnsi"/>
-              </w:rPr>
-              <w:t xml:space="preserve"> </w:t>
-            </w:r>
-            <w:r>
-              <w:rPr>
-                <w:rFonts w:asciiTheme="minorHAnsi" w:hAnsiTheme="minorHAnsi"/>
-              </w:rPr>
-              <w:t>(Campo editável</w:t>
-            </w:r>
-            <w:proofErr w:type="gramStart"/>
-            <w:r>
-              <w:rPr>
-                <w:rFonts w:asciiTheme="minorHAnsi" w:hAnsiTheme="minorHAnsi"/>
-              </w:rPr>
-              <w:t>)</w:t>
-            </w:r>
-            <w:proofErr w:type="gramEnd"/>
-            <w:r>
-              <w:rPr>
-                <w:rFonts w:asciiTheme="minorHAnsi" w:hAnsiTheme="minorHAnsi"/>
-              </w:rPr>
-              <w:br/>
-              <w:t>- Número</w:t>
-            </w:r>
-            <w:r>
-              <w:rPr>
-                <w:rFonts w:asciiTheme="minorHAnsi" w:hAnsiTheme="minorHAnsi"/>
-              </w:rPr>
-              <w:t xml:space="preserve"> </w:t>
-            </w:r>
-            <w:r>
-              <w:rPr>
-                <w:rFonts w:asciiTheme="minorHAnsi" w:hAnsiTheme="minorHAnsi"/>
-              </w:rPr>
-              <w:t>(Campo editável)</w:t>
-            </w:r>
-          </w:p>
-          <w:p>
-            <w:pPr>
-              <w:rPr>
-                <w:rFonts w:asciiTheme="minorHAnsi" w:hAnsiTheme="minorHAnsi"/>
-              </w:rPr>
-            </w:pPr>
-            <w:r>
-              <w:rPr>
-                <w:rFonts w:asciiTheme="minorHAnsi" w:hAnsiTheme="minorHAnsi"/>
-              </w:rPr>
-              <w:t>- Complemento</w:t>
-            </w:r>
-            <w:r>
-              <w:rPr>
-                <w:rFonts w:asciiTheme="minorHAnsi" w:hAnsiTheme="minorHAnsi"/>
-              </w:rPr>
-              <w:t xml:space="preserve"> </w:t>
-            </w:r>
-            <w:r>
-              <w:rPr>
-                <w:rFonts w:asciiTheme="minorHAnsi" w:hAnsiTheme="minorHAnsi"/>
-              </w:rPr>
-              <w:t>(Campo editável)</w:t>
-            </w:r>
-          </w:p>
-          <w:p>
-            <w:pPr>
-              <w:rPr>
-                <w:rFonts w:asciiTheme="minorHAnsi" w:hAnsiTheme="minorHAnsi"/>
-              </w:rPr>
-            </w:pPr>
-          </w:p>
-          <w:p>
-            <w:pPr>
-              <w:rPr>
-                <w:rFonts w:asciiTheme="minorHAnsi" w:hAnsiTheme="minorHAnsi"/>
-              </w:rPr>
-            </w:pPr>
-            <w:r>
-              <w:rPr>
-                <w:rFonts w:asciiTheme="minorHAnsi" w:hAnsiTheme="minorHAnsi"/>
-              </w:rPr>
-              <w:t>Continua...</w:t>
+          </w:p>
+          <w:p>
+            <w:pPr>
+              <w:rPr>
+                <w:rFonts w:asciiTheme="minorHAnsi" w:hAnsiTheme="minorHAnsi"/>
+              </w:rPr>
+            </w:pPr>
+          </w:p>
+          <w:p>
+            <w:pPr>
+              <w:rPr>
+                <w:rFonts w:asciiTheme="minorHAnsi" w:hAnsiTheme="minorHAnsi"/>
+              </w:rPr>
+            </w:pPr>
+            <w:r>
+              <w:rPr>
+                <w:rFonts w:asciiTheme="minorHAnsi" w:hAnsiTheme="minorHAnsi"/>
+              </w:rPr>
+              <w:t xml:space="preserve">3. O ator seleciona a opção </w:t>
+            </w:r>
+            <w:r>
+              <w:rPr>
+                <w:rFonts w:asciiTheme="minorHAnsi" w:hAnsiTheme="minorHAnsi"/>
+              </w:rPr>
+              <w:t>Inserir</w:t>
             </w:r>
           </w:p>
         </w:tc>
@@ -1019,14 +1276,21 @@
                 <w:rFonts w:asciiTheme="minorHAnsi" w:hAnsiTheme="minorHAnsi"/>
                 <w:b/>
               </w:rPr>
-              <w:t xml:space="preserve">[A1] </w:t>
+              <w:t>O ator es</w:t>
             </w:r>
             <w:r>
               <w:rPr>
                 <w:rFonts w:asciiTheme="minorHAnsi" w:hAnsiTheme="minorHAnsi"/>
                 <w:b/>
               </w:rPr>
-              <w:t>O ator digita o nome do cliente procurado no campo de texto e escolhe a opção           pesquisar</w:t>
+              <w:t xml:space="preserve">colhe a opção </w:t>
+            </w:r>
+            <w:r>
+              <w:rPr>
+                <w:rFonts w:asciiTheme="minorHAnsi" w:hAnsiTheme="minorHAnsi"/>
+                <w:b/>
+              </w:rPr>
+              <w:t>pesquisar</w:t>
             </w:r>
             <w:r>
               <w:rPr>
@@ -1046,32 +1310,20 @@
               <w:rPr>
                 <w:rFonts w:asciiTheme="minorHAnsi" w:hAnsiTheme="minorHAnsi"/>
               </w:rPr>
-              <w:t>1</w:t>
-            </w:r>
-            <w:r>
-              <w:rPr>
-                <w:rFonts w:asciiTheme="minorHAnsi" w:hAnsiTheme="minorHAnsi"/>
-              </w:rPr>
-              <w:t>. O sistema apresenta na tabela todos os clientes com o mesmo nome procurado e mostra apenas ele, na tabela.</w:t>
-            </w:r>
-          </w:p>
-          <w:p>
-            <w:pPr>
-              <w:rPr>
-                <w:rFonts w:asciiTheme="minorHAnsi" w:hAnsiTheme="minorHAnsi"/>
-              </w:rPr>
-            </w:pPr>
-            <w:r>
-              <w:rPr>
-                <w:rFonts w:asciiTheme="minorHAnsi" w:hAnsiTheme="minorHAnsi"/>
-              </w:rPr>
-              <w:t xml:space="preserve">    2</w:t>
-            </w:r>
-            <w:r>
-              <w:rPr>
-                <w:rFonts w:asciiTheme="minorHAnsi" w:hAnsiTheme="minorHAnsi"/>
-              </w:rPr>
-              <w:t>. O ator escolhe o cliente e seleciona a opção administrar.</w:t>
+              <w:t>1. O sistema apresenta na tabela todos os clientes com o mesmo nome procurado e mostra apenas ele, na tabela.</w:t>
+            </w:r>
+          </w:p>
+          <w:p>
+            <w:pPr>
+              <w:rPr>
+                <w:rFonts w:asciiTheme="minorHAnsi" w:hAnsiTheme="minorHAnsi"/>
+              </w:rPr>
+            </w:pPr>
+            <w:r>
+              <w:rPr>
+                <w:rFonts w:asciiTheme="minorHAnsi" w:hAnsiTheme="minorHAnsi"/>
+              </w:rPr>
+              <w:t xml:space="preserve">    2. O ator escolhe o cliente e seleciona a opção administrar.</w:t>
             </w:r>
           </w:p>
           <w:p>
@@ -1235,6 +1487,7 @@
                 <w:rFonts w:asciiTheme="minorHAnsi" w:hAnsiTheme="minorHAnsi"/>
                 <w:b/>
               </w:rPr>
+              <w:lastRenderedPageBreak/>
               <w:t xml:space="preserve">[A2] </w:t>
             </w:r>
             <w:r>
@@ -1344,7 +1597,6 @@
               <w:rPr>
                 <w:rFonts w:asciiTheme="minorHAnsi" w:hAnsiTheme="minorHAnsi"/>
               </w:rPr>
-              <w:lastRenderedPageBreak/>
               <w:t xml:space="preserve">    3. Vai para o fluxo principal </w:t>
             </w:r>
             <w:proofErr w:type="gramStart"/>
@@ -1694,22 +1946,27 @@
                 <w:rFonts w:asciiTheme="minorHAnsi" w:hAnsiTheme="minorHAnsi"/>
                 <w:b/>
               </w:rPr>
-              <w:t>[</w:t>
+              <w:t>[RN2]</w:t>
+            </w:r>
+            <w:r>
+              <w:rPr>
+                <w:rFonts w:asciiTheme="minorHAnsi" w:hAnsiTheme="minorHAnsi"/>
+              </w:rPr>
+              <w:t xml:space="preserve"> </w:t>
             </w:r>
             <w:proofErr w:type="gramStart"/>
             <w:r>
               <w:rPr>
                 <w:rFonts w:asciiTheme="minorHAnsi" w:hAnsiTheme="minorHAnsi"/>
-                <w:b/>
-              </w:rPr>
-              <w:t>RN2]</w:t>
+              </w:rPr>
+              <w:t>As informações referente</w:t>
             </w:r>
             <w:proofErr w:type="gramEnd"/>
             <w:r>
               <w:rPr>
                 <w:rFonts w:asciiTheme="minorHAnsi" w:hAnsiTheme="minorHAnsi"/>
               </w:rPr>
-              <w:t xml:space="preserve"> As informações referente ao logradouro do cliente só poderão ser alteradas mediante comprovação de residência.</w:t>
+              <w:t xml:space="preserve"> ao logradouro do cliente só poderão ser alteradas mediante comprovação de residência.</w:t>
             </w:r>
             <w:r>
               <w:rPr>
@@ -4302,6 +4559,7 @@
   <w:style w:type="character" w:default="1" w:styleId="Fontepargpadro">
     <w:name w:val="Default Paragraph Font"/>
     <w:uiPriority w:val="1"/>
+    <w:semiHidden/>
     <w:unhideWhenUsed/>
   </w:style>
   <w:style w:type="table" w:default="1" w:styleId="Tabelanormal">
@@ -4634,6 +4892,7 @@
   <w:style w:type="character" w:default="1" w:styleId="Fontepargpadro">
     <w:name w:val="Default Paragraph Font"/>
     <w:uiPriority w:val="1"/>
+    <w:semiHidden/>
     <w:unhideWhenUsed/>
   </w:style>
   <w:style w:type="table" w:default="1" w:styleId="Tabelanormal">
@@ -5026,7 +5285,7 @@
   <a:extraClrSchemeLst/>
   <a:extLst>
     <a:ext uri="{05A4C25C-085E-4340-85A3-A5531E510DB2}">
-      <thm15:themeFamily xmlns="" xmlns:thm15="http://schemas.microsoft.com/office/thememl/2012/main" name="Office Theme" id="{62F939B6-93AF-4DB8-9C6B-D6C7DFDC589F}" vid="{4A3C46E8-61CC-4603-A589-7422A47A8E4A}"/>
+      <thm15:themeFamily xmlns:thm15="http://schemas.microsoft.com/office/thememl/2012/main" xmlns="" name="Office Theme" id="{62F939B6-93AF-4DB8-9C6B-D6C7DFDC589F}" vid="{4A3C46E8-61CC-4603-A589-7422A47A8E4A}"/>
     </a:ext>
   </a:extLst>
 </a:theme>
@@ -5037,7 +5296,7 @@
 </file>
 
 <file path=customXml/itemProps1.xml><?xml version="1.0" encoding="utf-8"?>
-<ds:datastoreItem xmlns:ds="http://schemas.openxmlformats.org/officeDocument/2006/customXml" ds:itemID="{1CFFBB1F-C1C4-4389-A562-16F9B6379139}">
+<ds:datastoreItem xmlns:ds="http://schemas.openxmlformats.org/officeDocument/2006/customXml" ds:itemID="{5063880C-98B1-417D-9E97-B04C7F7D4865}">
   <ds:schemaRefs>
     <ds:schemaRef ds:uri="http://schemas.openxmlformats.org/officeDocument/2006/bibliography"/>
   </ds:schemaRefs>

</xml_diff>

<commit_message>
Att - OpenUp e XP
</commit_message>
<xml_diff>
--- a/OpenUp/casos de uso/Especificação dos Casos de Uso.docx
+++ b/OpenUp/casos de uso/Especificação dos Casos de Uso.docx
@@ -8,7 +8,7 @@
           <w:rFonts w:asciiTheme="minorHAnsi" w:hAnsiTheme="minorHAnsi"/>
           <w:b/>
           <w:color w:val="44546A" w:themeColor="text2"/>
-          <w:sz w:val="32"/>
+          <w:sz w:val="40"/>
           <w:szCs w:val="32"/>
           <w14:textOutline w14:w="6350" w14:cap="flat" w14:cmpd="sng" w14:algn="ctr">
             <w14:solidFill>
@@ -24,7 +24,7 @@
           <w:rFonts w:asciiTheme="minorHAnsi" w:hAnsiTheme="minorHAnsi"/>
           <w:b/>
           <w:color w:val="44546A" w:themeColor="text2"/>
-          <w:sz w:val="32"/>
+          <w:sz w:val="40"/>
           <w:szCs w:val="32"/>
           <w14:textOutline w14:w="6350" w14:cap="flat" w14:cmpd="sng" w14:algn="ctr">
             <w14:solidFill>
@@ -41,7 +41,7 @@
           <w:rFonts w:asciiTheme="minorHAnsi" w:hAnsiTheme="minorHAnsi"/>
           <w:b/>
           <w:color w:val="44546A" w:themeColor="text2"/>
-          <w:sz w:val="32"/>
+          <w:sz w:val="40"/>
           <w:szCs w:val="32"/>
           <w14:textOutline w14:w="6350" w14:cap="flat" w14:cmpd="sng" w14:algn="ctr">
             <w14:solidFill>
@@ -51,14 +51,33 @@
             <w14:round/>
           </w14:textOutline>
         </w:rPr>
-        <w:t>Manter</w:t>
+        <w:t>Ma</w:t>
+      </w:r>
+      <w:bookmarkStart w:id="0" w:name="_GoBack"/>
+      <w:bookmarkEnd w:id="0"/>
+      <w:r>
+        <w:rPr>
+          <w:rFonts w:asciiTheme="minorHAnsi" w:hAnsiTheme="minorHAnsi"/>
+          <w:b/>
+          <w:color w:val="44546A" w:themeColor="text2"/>
+          <w:sz w:val="40"/>
+          <w:szCs w:val="32"/>
+          <w14:textOutline w14:w="6350" w14:cap="flat" w14:cmpd="sng" w14:algn="ctr">
+            <w14:solidFill>
+              <w14:schemeClr w14:val="tx2"/>
+            </w14:solidFill>
+            <w14:prstDash w14:val="solid"/>
+            <w14:round/>
+          </w14:textOutline>
+        </w:rPr>
+        <w:t>nter</w:t>
       </w:r>
       <w:r>
         <w:rPr>
           <w:rFonts w:asciiTheme="minorHAnsi" w:hAnsiTheme="minorHAnsi"/>
           <w:b/>
           <w:color w:val="44546A" w:themeColor="text2"/>
-          <w:sz w:val="32"/>
+          <w:sz w:val="40"/>
           <w:szCs w:val="32"/>
           <w14:textOutline w14:w="6350" w14:cap="flat" w14:cmpd="sng" w14:algn="ctr">
             <w14:solidFill>
@@ -1560,17 +1579,7 @@
                 <w:sz w:val="28"/>
                 <w:szCs w:val="28"/>
               </w:rPr>
-              <w:t xml:space="preserve"> </w:t>
-            </w:r>
-            <w:bookmarkStart w:id="0" w:name="_GoBack"/>
-            <w:bookmarkEnd w:id="0"/>
-            <w:r>
-              <w:rPr>
-                <w:rFonts w:asciiTheme="minorHAnsi" w:hAnsiTheme="minorHAnsi"/>
-                <w:sz w:val="28"/>
-                <w:szCs w:val="28"/>
-              </w:rPr>
-              <w:t>mediante apresentação do comprovante de residência.</w:t>
+              <w:t xml:space="preserve"> mediante apresentação do comprovante de residência.</w:t>
             </w:r>
           </w:p>
           <w:p>
@@ -1669,8 +1678,8 @@
           <w:rFonts w:asciiTheme="minorHAnsi" w:hAnsiTheme="minorHAnsi"/>
           <w:b/>
           <w:color w:val="44546A" w:themeColor="text2"/>
-          <w:sz w:val="32"/>
-          <w:szCs w:val="32"/>
+          <w:sz w:val="40"/>
+          <w:szCs w:val="40"/>
           <w14:textOutline w14:w="6350" w14:cap="flat" w14:cmpd="sng" w14:algn="ctr">
             <w14:solidFill>
               <w14:schemeClr w14:val="tx2"/>
@@ -1685,8 +1694,8 @@
           <w:rFonts w:asciiTheme="minorHAnsi" w:hAnsiTheme="minorHAnsi"/>
           <w:b/>
           <w:color w:val="44546A" w:themeColor="text2"/>
-          <w:sz w:val="32"/>
-          <w:szCs w:val="32"/>
+          <w:sz w:val="40"/>
+          <w:szCs w:val="40"/>
           <w14:textOutline w14:w="6350" w14:cap="flat" w14:cmpd="sng" w14:algn="ctr">
             <w14:solidFill>
               <w14:schemeClr w14:val="tx2"/>
@@ -1702,8 +1711,8 @@
           <w:rFonts w:asciiTheme="minorHAnsi" w:hAnsiTheme="minorHAnsi"/>
           <w:b/>
           <w:color w:val="44546A" w:themeColor="text2"/>
-          <w:sz w:val="32"/>
-          <w:szCs w:val="32"/>
+          <w:sz w:val="40"/>
+          <w:szCs w:val="40"/>
           <w14:textOutline w14:w="6350" w14:cap="flat" w14:cmpd="sng" w14:algn="ctr">
             <w14:solidFill>
               <w14:schemeClr w14:val="tx2"/>
@@ -1719,8 +1728,8 @@
           <w:rFonts w:asciiTheme="minorHAnsi" w:hAnsiTheme="minorHAnsi"/>
           <w:b/>
           <w:color w:val="44546A" w:themeColor="text2"/>
-          <w:sz w:val="32"/>
-          <w:szCs w:val="32"/>
+          <w:sz w:val="40"/>
+          <w:szCs w:val="40"/>
           <w14:textOutline w14:w="6350" w14:cap="flat" w14:cmpd="sng" w14:algn="ctr">
             <w14:solidFill>
               <w14:schemeClr w14:val="tx2"/>
@@ -1729,9 +1738,654 @@
             <w14:round/>
           </w14:textOutline>
         </w:rPr>
-        <w:t>XXX</w:t>
+        <w:t>Manter Autorizado</w:t>
       </w:r>
     </w:p>
+    <w:tbl>
+      <w:tblPr>
+        <w:tblStyle w:val="Tabelacomgrade"/>
+        <w:tblpPr w:leftFromText="141" w:rightFromText="141" w:vertAnchor="text" w:horzAnchor="page" w:tblpX="569" w:tblpY="270"/>
+        <w:tblW w:w="11057" w:type="dxa"/>
+        <w:tblLook w:val="04A0" w:firstRow="1" w:lastRow="0" w:firstColumn="1" w:lastColumn="0" w:noHBand="0" w:noVBand="1"/>
+      </w:tblPr>
+      <w:tblGrid>
+        <w:gridCol w:w="2552"/>
+        <w:gridCol w:w="8505"/>
+      </w:tblGrid>
+      <w:tr>
+        <w:tc>
+          <w:tcPr>
+            <w:tcW w:w="2552" w:type="dxa"/>
+            <w:shd w:val="clear" w:color="auto" w:fill="9CC2E5" w:themeFill="accent1" w:themeFillTint="99"/>
+          </w:tcPr>
+          <w:p>
+            <w:pPr>
+              <w:rPr>
+                <w:rFonts w:asciiTheme="minorHAnsi" w:hAnsiTheme="minorHAnsi"/>
+                <w:sz w:val="32"/>
+                <w:szCs w:val="32"/>
+              </w:rPr>
+            </w:pPr>
+            <w:r>
+              <w:rPr>
+                <w:rFonts w:asciiTheme="minorHAnsi" w:hAnsiTheme="minorHAnsi"/>
+                <w:sz w:val="32"/>
+                <w:szCs w:val="32"/>
+              </w:rPr>
+              <w:t>Objetivo:</w:t>
+            </w:r>
+          </w:p>
+        </w:tc>
+        <w:tc>
+          <w:tcPr>
+            <w:tcW w:w="8505" w:type="dxa"/>
+          </w:tcPr>
+          <w:p>
+            <w:pPr>
+              <w:rPr>
+                <w:rFonts w:asciiTheme="minorHAnsi" w:hAnsiTheme="minorHAnsi"/>
+                <w:sz w:val="32"/>
+                <w:szCs w:val="32"/>
+              </w:rPr>
+            </w:pPr>
+            <w:r>
+              <w:rPr>
+                <w:rFonts w:asciiTheme="minorHAnsi" w:hAnsiTheme="minorHAnsi"/>
+                <w:sz w:val="32"/>
+                <w:szCs w:val="32"/>
+              </w:rPr>
+              <w:t>Permitir a realização do cadastramento, remoção ou alteração de dados d</w:t>
+            </w:r>
+            <w:r>
+              <w:rPr>
+                <w:rFonts w:asciiTheme="minorHAnsi" w:hAnsiTheme="minorHAnsi"/>
+                <w:sz w:val="32"/>
+                <w:szCs w:val="32"/>
+              </w:rPr>
+              <w:t>e Autorizado do</w:t>
+            </w:r>
+            <w:r>
+              <w:rPr>
+                <w:rFonts w:asciiTheme="minorHAnsi" w:hAnsiTheme="minorHAnsi"/>
+                <w:sz w:val="32"/>
+                <w:szCs w:val="32"/>
+              </w:rPr>
+              <w:t xml:space="preserve"> cliente.</w:t>
+            </w:r>
+          </w:p>
+        </w:tc>
+      </w:tr>
+      <w:tr>
+        <w:tc>
+          <w:tcPr>
+            <w:tcW w:w="2552" w:type="dxa"/>
+            <w:shd w:val="clear" w:color="auto" w:fill="9CC2E5" w:themeFill="accent1" w:themeFillTint="99"/>
+          </w:tcPr>
+          <w:p>
+            <w:pPr>
+              <w:rPr>
+                <w:rFonts w:asciiTheme="minorHAnsi" w:hAnsiTheme="minorHAnsi"/>
+                <w:sz w:val="32"/>
+                <w:szCs w:val="32"/>
+              </w:rPr>
+            </w:pPr>
+            <w:r>
+              <w:rPr>
+                <w:rFonts w:asciiTheme="minorHAnsi" w:hAnsiTheme="minorHAnsi"/>
+                <w:sz w:val="32"/>
+                <w:szCs w:val="32"/>
+              </w:rPr>
+              <w:t>Atores</w:t>
+            </w:r>
+          </w:p>
+        </w:tc>
+        <w:tc>
+          <w:tcPr>
+            <w:tcW w:w="8505" w:type="dxa"/>
+          </w:tcPr>
+          <w:p>
+            <w:pPr>
+              <w:rPr>
+                <w:rFonts w:asciiTheme="minorHAnsi" w:hAnsiTheme="minorHAnsi"/>
+                <w:sz w:val="32"/>
+                <w:szCs w:val="32"/>
+              </w:rPr>
+            </w:pPr>
+            <w:r>
+              <w:rPr>
+                <w:rFonts w:asciiTheme="minorHAnsi" w:hAnsiTheme="minorHAnsi"/>
+                <w:sz w:val="32"/>
+                <w:szCs w:val="32"/>
+              </w:rPr>
+              <w:t>Funcionário.</w:t>
+            </w:r>
+          </w:p>
+        </w:tc>
+      </w:tr>
+      <w:tr>
+        <w:tc>
+          <w:tcPr>
+            <w:tcW w:w="2552" w:type="dxa"/>
+            <w:shd w:val="clear" w:color="auto" w:fill="9CC2E5" w:themeFill="accent1" w:themeFillTint="99"/>
+          </w:tcPr>
+          <w:p>
+            <w:pPr>
+              <w:rPr>
+                <w:rFonts w:asciiTheme="minorHAnsi" w:hAnsiTheme="minorHAnsi"/>
+                <w:sz w:val="32"/>
+                <w:szCs w:val="32"/>
+              </w:rPr>
+            </w:pPr>
+            <w:r>
+              <w:rPr>
+                <w:rFonts w:asciiTheme="minorHAnsi" w:hAnsiTheme="minorHAnsi"/>
+                <w:sz w:val="32"/>
+                <w:szCs w:val="32"/>
+              </w:rPr>
+              <w:t>Prioridade:</w:t>
+            </w:r>
+          </w:p>
+        </w:tc>
+        <w:tc>
+          <w:tcPr>
+            <w:tcW w:w="8505" w:type="dxa"/>
+          </w:tcPr>
+          <w:p>
+            <w:pPr>
+              <w:rPr>
+                <w:rFonts w:asciiTheme="minorHAnsi" w:hAnsiTheme="minorHAnsi"/>
+                <w:sz w:val="32"/>
+                <w:szCs w:val="32"/>
+              </w:rPr>
+            </w:pPr>
+            <w:r>
+              <w:rPr>
+                <w:rFonts w:asciiTheme="minorHAnsi" w:hAnsiTheme="minorHAnsi"/>
+                <w:sz w:val="32"/>
+                <w:szCs w:val="32"/>
+              </w:rPr>
+              <w:t>Médio.</w:t>
+            </w:r>
+          </w:p>
+        </w:tc>
+      </w:tr>
+      <w:tr>
+        <w:tc>
+          <w:tcPr>
+            <w:tcW w:w="2552" w:type="dxa"/>
+            <w:shd w:val="clear" w:color="auto" w:fill="9CC2E5" w:themeFill="accent1" w:themeFillTint="99"/>
+          </w:tcPr>
+          <w:p>
+            <w:pPr>
+              <w:rPr>
+                <w:rFonts w:asciiTheme="minorHAnsi" w:hAnsiTheme="minorHAnsi"/>
+                <w:sz w:val="32"/>
+                <w:szCs w:val="32"/>
+              </w:rPr>
+            </w:pPr>
+            <w:r>
+              <w:rPr>
+                <w:rFonts w:asciiTheme="minorHAnsi" w:hAnsiTheme="minorHAnsi"/>
+                <w:sz w:val="32"/>
+                <w:szCs w:val="32"/>
+              </w:rPr>
+              <w:t>Pré-condições:</w:t>
+            </w:r>
+          </w:p>
+        </w:tc>
+        <w:tc>
+          <w:tcPr>
+            <w:tcW w:w="8505" w:type="dxa"/>
+          </w:tcPr>
+          <w:p>
+            <w:pPr>
+              <w:rPr>
+                <w:rFonts w:asciiTheme="minorHAnsi" w:hAnsiTheme="minorHAnsi"/>
+                <w:sz w:val="32"/>
+                <w:szCs w:val="32"/>
+              </w:rPr>
+            </w:pPr>
+            <w:r>
+              <w:rPr>
+                <w:rFonts w:asciiTheme="minorHAnsi" w:hAnsiTheme="minorHAnsi"/>
+                <w:sz w:val="32"/>
+                <w:szCs w:val="32"/>
+              </w:rPr>
+              <w:t>O ator deve ter cadastrado o cliente que será autorizado, com o tipo A (autorizado).</w:t>
+            </w:r>
+          </w:p>
+        </w:tc>
+      </w:tr>
+      <w:tr>
+        <w:tc>
+          <w:tcPr>
+            <w:tcW w:w="2552" w:type="dxa"/>
+            <w:shd w:val="clear" w:color="auto" w:fill="9CC2E5" w:themeFill="accent1" w:themeFillTint="99"/>
+          </w:tcPr>
+          <w:p>
+            <w:pPr>
+              <w:rPr>
+                <w:rFonts w:asciiTheme="minorHAnsi" w:hAnsiTheme="minorHAnsi"/>
+                <w:sz w:val="32"/>
+                <w:szCs w:val="32"/>
+              </w:rPr>
+            </w:pPr>
+            <w:r>
+              <w:rPr>
+                <w:rFonts w:asciiTheme="minorHAnsi" w:hAnsiTheme="minorHAnsi"/>
+                <w:sz w:val="32"/>
+                <w:szCs w:val="32"/>
+              </w:rPr>
+              <w:t>Condição de Entrada:</w:t>
+            </w:r>
+          </w:p>
+        </w:tc>
+        <w:tc>
+          <w:tcPr>
+            <w:tcW w:w="8505" w:type="dxa"/>
+          </w:tcPr>
+          <w:p>
+            <w:pPr>
+              <w:rPr>
+                <w:rFonts w:asciiTheme="minorHAnsi" w:hAnsiTheme="minorHAnsi"/>
+                <w:sz w:val="32"/>
+                <w:szCs w:val="32"/>
+              </w:rPr>
+            </w:pPr>
+            <w:r>
+              <w:rPr>
+                <w:rFonts w:asciiTheme="minorHAnsi" w:hAnsiTheme="minorHAnsi"/>
+                <w:sz w:val="32"/>
+                <w:szCs w:val="32"/>
+              </w:rPr>
+              <w:t xml:space="preserve">O ator seleciona </w:t>
+            </w:r>
+            <w:proofErr w:type="gramStart"/>
+            <w:r>
+              <w:rPr>
+                <w:rFonts w:asciiTheme="minorHAnsi" w:hAnsiTheme="minorHAnsi"/>
+                <w:sz w:val="32"/>
+                <w:szCs w:val="32"/>
+              </w:rPr>
+              <w:t>a opção “Autorizados” durante a tela de formulário de cliente do UC1</w:t>
+            </w:r>
+            <w:proofErr w:type="gramEnd"/>
+            <w:r>
+              <w:rPr>
+                <w:rFonts w:asciiTheme="minorHAnsi" w:hAnsiTheme="minorHAnsi"/>
+                <w:sz w:val="32"/>
+                <w:szCs w:val="32"/>
+              </w:rPr>
+              <w:t>.</w:t>
+            </w:r>
+          </w:p>
+        </w:tc>
+      </w:tr>
+      <w:tr>
+        <w:tc>
+          <w:tcPr>
+            <w:tcW w:w="2552" w:type="dxa"/>
+            <w:shd w:val="clear" w:color="auto" w:fill="9CC2E5" w:themeFill="accent1" w:themeFillTint="99"/>
+          </w:tcPr>
+          <w:p>
+            <w:pPr>
+              <w:rPr>
+                <w:rFonts w:asciiTheme="minorHAnsi" w:hAnsiTheme="minorHAnsi"/>
+                <w:sz w:val="32"/>
+                <w:szCs w:val="32"/>
+              </w:rPr>
+            </w:pPr>
+            <w:r>
+              <w:rPr>
+                <w:rFonts w:asciiTheme="minorHAnsi" w:hAnsiTheme="minorHAnsi"/>
+                <w:sz w:val="32"/>
+                <w:szCs w:val="32"/>
+              </w:rPr>
+              <w:t>Fluxo Principal:</w:t>
+            </w:r>
+          </w:p>
+        </w:tc>
+        <w:tc>
+          <w:tcPr>
+            <w:tcW w:w="8505" w:type="dxa"/>
+          </w:tcPr>
+          <w:p>
+            <w:pPr>
+              <w:pStyle w:val="PargrafodaLista"/>
+              <w:numPr>
+                <w:ilvl w:val="0"/>
+                <w:numId w:val="30"/>
+              </w:numPr>
+              <w:rPr>
+                <w:rFonts w:asciiTheme="minorHAnsi" w:hAnsiTheme="minorHAnsi"/>
+                <w:sz w:val="28"/>
+                <w:szCs w:val="28"/>
+              </w:rPr>
+            </w:pPr>
+            <w:r>
+              <w:rPr>
+                <w:rFonts w:asciiTheme="minorHAnsi" w:hAnsiTheme="minorHAnsi"/>
+                <w:sz w:val="28"/>
+                <w:szCs w:val="28"/>
+              </w:rPr>
+              <w:t xml:space="preserve">O ator seleciona </w:t>
+            </w:r>
+            <w:proofErr w:type="gramStart"/>
+            <w:r>
+              <w:rPr>
+                <w:rFonts w:asciiTheme="minorHAnsi" w:hAnsiTheme="minorHAnsi"/>
+                <w:sz w:val="28"/>
+                <w:szCs w:val="28"/>
+              </w:rPr>
+              <w:t xml:space="preserve">a opção </w:t>
+            </w:r>
+            <w:r>
+              <w:rPr>
+                <w:rFonts w:asciiTheme="minorHAnsi" w:hAnsiTheme="minorHAnsi"/>
+                <w:i/>
+                <w:sz w:val="28"/>
+                <w:szCs w:val="28"/>
+              </w:rPr>
+              <w:t>Novo</w:t>
+            </w:r>
+            <w:proofErr w:type="gramEnd"/>
+          </w:p>
+          <w:p>
+            <w:pPr>
+              <w:pStyle w:val="PargrafodaLista"/>
+              <w:numPr>
+                <w:ilvl w:val="0"/>
+                <w:numId w:val="30"/>
+              </w:numPr>
+              <w:rPr>
+                <w:rFonts w:asciiTheme="minorHAnsi" w:hAnsiTheme="minorHAnsi"/>
+                <w:sz w:val="28"/>
+                <w:szCs w:val="28"/>
+              </w:rPr>
+            </w:pPr>
+            <w:r>
+              <w:rPr>
+                <w:rFonts w:asciiTheme="minorHAnsi" w:hAnsiTheme="minorHAnsi"/>
+                <w:sz w:val="28"/>
+                <w:szCs w:val="28"/>
+              </w:rPr>
+              <w:t xml:space="preserve">O sistema exibe </w:t>
+            </w:r>
+            <w:r>
+              <w:rPr>
+                <w:rFonts w:asciiTheme="minorHAnsi" w:hAnsiTheme="minorHAnsi"/>
+                <w:sz w:val="28"/>
+                <w:szCs w:val="28"/>
+              </w:rPr>
+              <w:t>uma tabela contendo os dados de todos os clientes do tipo autorizado.</w:t>
+            </w:r>
+          </w:p>
+          <w:p>
+            <w:pPr>
+              <w:pStyle w:val="PargrafodaLista"/>
+              <w:numPr>
+                <w:ilvl w:val="0"/>
+                <w:numId w:val="30"/>
+              </w:numPr>
+              <w:rPr>
+                <w:rFonts w:asciiTheme="minorHAnsi" w:hAnsiTheme="minorHAnsi"/>
+                <w:sz w:val="28"/>
+                <w:szCs w:val="28"/>
+              </w:rPr>
+            </w:pPr>
+            <w:r>
+              <w:rPr>
+                <w:rFonts w:asciiTheme="minorHAnsi" w:hAnsiTheme="minorHAnsi"/>
+                <w:sz w:val="28"/>
+                <w:szCs w:val="28"/>
+              </w:rPr>
+              <w:t xml:space="preserve">O ator </w:t>
+            </w:r>
+            <w:r>
+              <w:rPr>
+                <w:rFonts w:asciiTheme="minorHAnsi" w:hAnsiTheme="minorHAnsi"/>
+                <w:sz w:val="28"/>
+                <w:szCs w:val="28"/>
+              </w:rPr>
+              <w:t xml:space="preserve">digita parte do nome do autorizado e seleciona a opção </w:t>
+            </w:r>
+            <w:r>
+              <w:rPr>
+                <w:rFonts w:asciiTheme="minorHAnsi" w:hAnsiTheme="minorHAnsi"/>
+                <w:i/>
+                <w:sz w:val="28"/>
+                <w:szCs w:val="28"/>
+              </w:rPr>
+              <w:t>procurar</w:t>
+            </w:r>
+            <w:r>
+              <w:rPr>
+                <w:rFonts w:asciiTheme="minorHAnsi" w:hAnsiTheme="minorHAnsi"/>
+                <w:sz w:val="28"/>
+                <w:szCs w:val="28"/>
+              </w:rPr>
+              <w:t>.</w:t>
+            </w:r>
+          </w:p>
+          <w:p>
+            <w:pPr>
+              <w:pStyle w:val="PargrafodaLista"/>
+              <w:numPr>
+                <w:ilvl w:val="0"/>
+                <w:numId w:val="30"/>
+              </w:numPr>
+              <w:rPr>
+                <w:rFonts w:asciiTheme="minorHAnsi" w:hAnsiTheme="minorHAnsi"/>
+                <w:sz w:val="28"/>
+                <w:szCs w:val="28"/>
+              </w:rPr>
+            </w:pPr>
+            <w:r>
+              <w:rPr>
+                <w:rFonts w:asciiTheme="minorHAnsi" w:hAnsiTheme="minorHAnsi"/>
+                <w:sz w:val="28"/>
+                <w:szCs w:val="28"/>
+              </w:rPr>
+              <w:t>O sistema exibe a tabela contendo apenas o cliente procurado.</w:t>
+            </w:r>
+          </w:p>
+          <w:p>
+            <w:pPr>
+              <w:pStyle w:val="PargrafodaLista"/>
+              <w:numPr>
+                <w:ilvl w:val="0"/>
+                <w:numId w:val="30"/>
+              </w:numPr>
+              <w:rPr>
+                <w:rFonts w:asciiTheme="minorHAnsi" w:hAnsiTheme="minorHAnsi"/>
+                <w:sz w:val="28"/>
+                <w:szCs w:val="28"/>
+              </w:rPr>
+            </w:pPr>
+            <w:r>
+              <w:rPr>
+                <w:rFonts w:asciiTheme="minorHAnsi" w:hAnsiTheme="minorHAnsi"/>
+                <w:sz w:val="28"/>
+                <w:szCs w:val="28"/>
+              </w:rPr>
+              <w:t xml:space="preserve">O ator seleciona o cliente e seleciona a opção </w:t>
+            </w:r>
+            <w:r>
+              <w:rPr>
+                <w:rFonts w:asciiTheme="minorHAnsi" w:hAnsiTheme="minorHAnsi"/>
+                <w:i/>
+                <w:sz w:val="28"/>
+                <w:szCs w:val="28"/>
+              </w:rPr>
+              <w:t>autorizar</w:t>
+            </w:r>
+            <w:r>
+              <w:rPr>
+                <w:rFonts w:asciiTheme="minorHAnsi" w:hAnsiTheme="minorHAnsi"/>
+                <w:sz w:val="28"/>
+                <w:szCs w:val="28"/>
+              </w:rPr>
+              <w:t>.</w:t>
+            </w:r>
+          </w:p>
+          <w:p>
+            <w:pPr>
+              <w:pStyle w:val="PargrafodaLista"/>
+              <w:numPr>
+                <w:ilvl w:val="0"/>
+                <w:numId w:val="30"/>
+              </w:numPr>
+              <w:rPr>
+                <w:rFonts w:asciiTheme="minorHAnsi" w:hAnsiTheme="minorHAnsi"/>
+                <w:sz w:val="28"/>
+                <w:szCs w:val="28"/>
+              </w:rPr>
+            </w:pPr>
+            <w:r>
+              <w:rPr>
+                <w:rFonts w:asciiTheme="minorHAnsi" w:hAnsiTheme="minorHAnsi"/>
+                <w:sz w:val="28"/>
+                <w:szCs w:val="28"/>
+              </w:rPr>
+              <w:t>O sistema apresenta a mensagem ‘Autorização efetuada com sucesso!’.</w:t>
+            </w:r>
+          </w:p>
+          <w:p>
+            <w:pPr>
+              <w:pStyle w:val="PargrafodaLista"/>
+              <w:numPr>
+                <w:ilvl w:val="0"/>
+                <w:numId w:val="30"/>
+              </w:numPr>
+              <w:rPr>
+                <w:rFonts w:asciiTheme="minorHAnsi" w:hAnsiTheme="minorHAnsi"/>
+                <w:sz w:val="28"/>
+                <w:szCs w:val="28"/>
+              </w:rPr>
+            </w:pPr>
+            <w:r>
+              <w:rPr>
+                <w:rFonts w:asciiTheme="minorHAnsi" w:hAnsiTheme="minorHAnsi"/>
+                <w:sz w:val="28"/>
+                <w:szCs w:val="28"/>
+              </w:rPr>
+              <w:t>O sistema exibe a janela inicial</w:t>
+            </w:r>
+          </w:p>
+          <w:p>
+            <w:pPr>
+              <w:rPr>
+                <w:rFonts w:asciiTheme="minorHAnsi" w:hAnsiTheme="minorHAnsi"/>
+                <w:sz w:val="32"/>
+                <w:szCs w:val="32"/>
+              </w:rPr>
+            </w:pPr>
+            <w:r>
+              <w:rPr>
+                <w:rFonts w:asciiTheme="minorHAnsi" w:hAnsiTheme="minorHAnsi"/>
+                <w:sz w:val="28"/>
+                <w:szCs w:val="28"/>
+              </w:rPr>
+              <w:t>Fim do caso de uso</w:t>
+            </w:r>
+          </w:p>
+        </w:tc>
+      </w:tr>
+      <w:tr>
+        <w:tc>
+          <w:tcPr>
+            <w:tcW w:w="2552" w:type="dxa"/>
+            <w:shd w:val="clear" w:color="auto" w:fill="9CC2E5" w:themeFill="accent1" w:themeFillTint="99"/>
+          </w:tcPr>
+          <w:p>
+            <w:pPr>
+              <w:rPr>
+                <w:rFonts w:asciiTheme="minorHAnsi" w:hAnsiTheme="minorHAnsi"/>
+                <w:sz w:val="32"/>
+                <w:szCs w:val="32"/>
+              </w:rPr>
+            </w:pPr>
+            <w:r>
+              <w:rPr>
+                <w:rFonts w:asciiTheme="minorHAnsi" w:hAnsiTheme="minorHAnsi"/>
+                <w:sz w:val="32"/>
+                <w:szCs w:val="32"/>
+              </w:rPr>
+              <w:t>Fluxo Alternativo:</w:t>
+            </w:r>
+          </w:p>
+        </w:tc>
+        <w:tc>
+          <w:tcPr>
+            <w:tcW w:w="8505" w:type="dxa"/>
+          </w:tcPr>
+          <w:p>
+            <w:pPr>
+              <w:rPr>
+                <w:rFonts w:asciiTheme="minorHAnsi" w:hAnsiTheme="minorHAnsi"/>
+                <w:sz w:val="32"/>
+                <w:szCs w:val="32"/>
+              </w:rPr>
+            </w:pPr>
+            <w:r>
+              <w:rPr>
+                <w:rFonts w:asciiTheme="minorHAnsi" w:hAnsiTheme="minorHAnsi"/>
+                <w:sz w:val="32"/>
+                <w:szCs w:val="32"/>
+              </w:rPr>
+              <w:t xml:space="preserve">- </w:t>
+            </w:r>
+          </w:p>
+        </w:tc>
+      </w:tr>
+      <w:tr>
+        <w:tc>
+          <w:tcPr>
+            <w:tcW w:w="2552" w:type="dxa"/>
+            <w:shd w:val="clear" w:color="auto" w:fill="9CC2E5" w:themeFill="accent1" w:themeFillTint="99"/>
+          </w:tcPr>
+          <w:p>
+            <w:pPr>
+              <w:rPr>
+                <w:rFonts w:asciiTheme="minorHAnsi" w:hAnsiTheme="minorHAnsi"/>
+                <w:sz w:val="32"/>
+                <w:szCs w:val="32"/>
+              </w:rPr>
+            </w:pPr>
+            <w:r>
+              <w:rPr>
+                <w:rFonts w:asciiTheme="minorHAnsi" w:hAnsiTheme="minorHAnsi"/>
+                <w:sz w:val="32"/>
+                <w:szCs w:val="32"/>
+              </w:rPr>
+              <w:t>Regras de Negócio:</w:t>
+            </w:r>
+          </w:p>
+        </w:tc>
+        <w:tc>
+          <w:tcPr>
+            <w:tcW w:w="8505" w:type="dxa"/>
+          </w:tcPr>
+          <w:p>
+            <w:pPr>
+              <w:rPr>
+                <w:rFonts w:asciiTheme="minorHAnsi" w:hAnsiTheme="minorHAnsi"/>
+                <w:sz w:val="32"/>
+                <w:szCs w:val="32"/>
+              </w:rPr>
+            </w:pPr>
+            <w:r>
+              <w:rPr>
+                <w:rFonts w:asciiTheme="minorHAnsi" w:hAnsiTheme="minorHAnsi"/>
+                <w:sz w:val="32"/>
+                <w:szCs w:val="32"/>
+              </w:rPr>
+              <w:t xml:space="preserve">- </w:t>
+            </w:r>
+          </w:p>
+        </w:tc>
+      </w:tr>
+    </w:tbl>
     <w:p>
       <w:pPr>
         <w:rPr>
@@ -1742,407 +2396,6 @@
         </w:rPr>
       </w:pPr>
     </w:p>
-    <w:tbl>
-      <w:tblPr>
-        <w:tblStyle w:val="Tabelacomgrade"/>
-        <w:tblW w:w="0" w:type="auto"/>
-        <w:tblLook w:val="04A0" w:firstRow="1" w:lastRow="0" w:firstColumn="1" w:lastColumn="0" w:noHBand="0" w:noVBand="1"/>
-      </w:tblPr>
-      <w:tblGrid>
-        <w:gridCol w:w="2376"/>
-        <w:gridCol w:w="6268"/>
-      </w:tblGrid>
-      <w:tr>
-        <w:tc>
-          <w:tcPr>
-            <w:tcW w:w="2376" w:type="dxa"/>
-            <w:shd w:val="clear" w:color="auto" w:fill="9CC2E5" w:themeFill="accent1" w:themeFillTint="99"/>
-          </w:tcPr>
-          <w:p>
-            <w:pPr>
-              <w:rPr>
-                <w:rFonts w:asciiTheme="minorHAnsi" w:hAnsiTheme="minorHAnsi"/>
-              </w:rPr>
-            </w:pPr>
-            <w:r>
-              <w:rPr>
-                <w:rFonts w:asciiTheme="minorHAnsi" w:hAnsiTheme="minorHAnsi"/>
-              </w:rPr>
-              <w:t>Objetivo:</w:t>
-            </w:r>
-          </w:p>
-        </w:tc>
-        <w:tc>
-          <w:tcPr>
-            <w:tcW w:w="6268" w:type="dxa"/>
-          </w:tcPr>
-          <w:p>
-            <w:pPr>
-              <w:rPr>
-                <w:rFonts w:asciiTheme="minorHAnsi" w:hAnsiTheme="minorHAnsi"/>
-              </w:rPr>
-            </w:pPr>
-            <w:r>
-              <w:rPr>
-                <w:rFonts w:asciiTheme="minorHAnsi" w:hAnsiTheme="minorHAnsi"/>
-              </w:rPr>
-              <w:t>-</w:t>
-            </w:r>
-          </w:p>
-        </w:tc>
-      </w:tr>
-      <w:tr>
-        <w:tc>
-          <w:tcPr>
-            <w:tcW w:w="2376" w:type="dxa"/>
-            <w:shd w:val="clear" w:color="auto" w:fill="9CC2E5" w:themeFill="accent1" w:themeFillTint="99"/>
-          </w:tcPr>
-          <w:p>
-            <w:pPr>
-              <w:rPr>
-                <w:rFonts w:asciiTheme="minorHAnsi" w:hAnsiTheme="minorHAnsi"/>
-              </w:rPr>
-            </w:pPr>
-            <w:r>
-              <w:rPr>
-                <w:rFonts w:asciiTheme="minorHAnsi" w:hAnsiTheme="minorHAnsi"/>
-              </w:rPr>
-              <w:t>Atores</w:t>
-            </w:r>
-          </w:p>
-        </w:tc>
-        <w:tc>
-          <w:tcPr>
-            <w:tcW w:w="6268" w:type="dxa"/>
-          </w:tcPr>
-          <w:p>
-            <w:pPr>
-              <w:rPr>
-                <w:rFonts w:asciiTheme="minorHAnsi" w:hAnsiTheme="minorHAnsi"/>
-              </w:rPr>
-            </w:pPr>
-            <w:r>
-              <w:rPr>
-                <w:rFonts w:asciiTheme="minorHAnsi" w:hAnsiTheme="minorHAnsi"/>
-              </w:rPr>
-              <w:t>-</w:t>
-            </w:r>
-          </w:p>
-        </w:tc>
-      </w:tr>
-      <w:tr>
-        <w:tc>
-          <w:tcPr>
-            <w:tcW w:w="2376" w:type="dxa"/>
-            <w:shd w:val="clear" w:color="auto" w:fill="9CC2E5" w:themeFill="accent1" w:themeFillTint="99"/>
-          </w:tcPr>
-          <w:p>
-            <w:pPr>
-              <w:rPr>
-                <w:rFonts w:asciiTheme="minorHAnsi" w:hAnsiTheme="minorHAnsi"/>
-              </w:rPr>
-            </w:pPr>
-            <w:r>
-              <w:rPr>
-                <w:rFonts w:asciiTheme="minorHAnsi" w:hAnsiTheme="minorHAnsi"/>
-              </w:rPr>
-              <w:t>Prioridade:</w:t>
-            </w:r>
-          </w:p>
-        </w:tc>
-        <w:tc>
-          <w:tcPr>
-            <w:tcW w:w="6268" w:type="dxa"/>
-          </w:tcPr>
-          <w:p>
-            <w:pPr>
-              <w:rPr>
-                <w:rFonts w:asciiTheme="minorHAnsi" w:hAnsiTheme="minorHAnsi"/>
-              </w:rPr>
-            </w:pPr>
-            <w:r>
-              <w:rPr>
-                <w:rFonts w:asciiTheme="minorHAnsi" w:hAnsiTheme="minorHAnsi"/>
-              </w:rPr>
-              <w:t>-</w:t>
-            </w:r>
-          </w:p>
-        </w:tc>
-      </w:tr>
-      <w:tr>
-        <w:tc>
-          <w:tcPr>
-            <w:tcW w:w="2376" w:type="dxa"/>
-            <w:shd w:val="clear" w:color="auto" w:fill="9CC2E5" w:themeFill="accent1" w:themeFillTint="99"/>
-          </w:tcPr>
-          <w:p>
-            <w:pPr>
-              <w:rPr>
-                <w:rFonts w:asciiTheme="minorHAnsi" w:hAnsiTheme="minorHAnsi"/>
-              </w:rPr>
-            </w:pPr>
-            <w:r>
-              <w:rPr>
-                <w:rFonts w:asciiTheme="minorHAnsi" w:hAnsiTheme="minorHAnsi"/>
-              </w:rPr>
-              <w:t>Pré-condições:</w:t>
-            </w:r>
-          </w:p>
-        </w:tc>
-        <w:tc>
-          <w:tcPr>
-            <w:tcW w:w="6268" w:type="dxa"/>
-          </w:tcPr>
-          <w:p>
-            <w:pPr>
-              <w:rPr>
-                <w:rFonts w:asciiTheme="minorHAnsi" w:hAnsiTheme="minorHAnsi"/>
-              </w:rPr>
-            </w:pPr>
-            <w:r>
-              <w:rPr>
-                <w:rFonts w:asciiTheme="minorHAnsi" w:hAnsiTheme="minorHAnsi"/>
-              </w:rPr>
-              <w:t>-</w:t>
-            </w:r>
-          </w:p>
-        </w:tc>
-      </w:tr>
-      <w:tr>
-        <w:tc>
-          <w:tcPr>
-            <w:tcW w:w="2376" w:type="dxa"/>
-            <w:shd w:val="clear" w:color="auto" w:fill="9CC2E5" w:themeFill="accent1" w:themeFillTint="99"/>
-          </w:tcPr>
-          <w:p>
-            <w:pPr>
-              <w:rPr>
-                <w:rFonts w:asciiTheme="minorHAnsi" w:hAnsiTheme="minorHAnsi"/>
-              </w:rPr>
-            </w:pPr>
-            <w:r>
-              <w:rPr>
-                <w:rFonts w:asciiTheme="minorHAnsi" w:hAnsiTheme="minorHAnsi"/>
-              </w:rPr>
-              <w:t>Frequência de uso:</w:t>
-            </w:r>
-          </w:p>
-        </w:tc>
-        <w:tc>
-          <w:tcPr>
-            <w:tcW w:w="6268" w:type="dxa"/>
-          </w:tcPr>
-          <w:p>
-            <w:pPr>
-              <w:rPr>
-                <w:rFonts w:asciiTheme="minorHAnsi" w:hAnsiTheme="minorHAnsi"/>
-              </w:rPr>
-            </w:pPr>
-            <w:r>
-              <w:rPr>
-                <w:rFonts w:asciiTheme="minorHAnsi" w:hAnsiTheme="minorHAnsi"/>
-              </w:rPr>
-              <w:t>-</w:t>
-            </w:r>
-          </w:p>
-        </w:tc>
-      </w:tr>
-      <w:tr>
-        <w:tc>
-          <w:tcPr>
-            <w:tcW w:w="2376" w:type="dxa"/>
-            <w:shd w:val="clear" w:color="auto" w:fill="9CC2E5" w:themeFill="accent1" w:themeFillTint="99"/>
-          </w:tcPr>
-          <w:p>
-            <w:pPr>
-              <w:rPr>
-                <w:rFonts w:asciiTheme="minorHAnsi" w:hAnsiTheme="minorHAnsi"/>
-              </w:rPr>
-            </w:pPr>
-            <w:r>
-              <w:rPr>
-                <w:rFonts w:asciiTheme="minorHAnsi" w:hAnsiTheme="minorHAnsi"/>
-              </w:rPr>
-              <w:t>Criticalidade:</w:t>
-            </w:r>
-          </w:p>
-        </w:tc>
-        <w:tc>
-          <w:tcPr>
-            <w:tcW w:w="6268" w:type="dxa"/>
-          </w:tcPr>
-          <w:p>
-            <w:pPr>
-              <w:rPr>
-                <w:rFonts w:asciiTheme="minorHAnsi" w:hAnsiTheme="minorHAnsi"/>
-              </w:rPr>
-            </w:pPr>
-            <w:r>
-              <w:rPr>
-                <w:rFonts w:asciiTheme="minorHAnsi" w:hAnsiTheme="minorHAnsi"/>
-              </w:rPr>
-              <w:t>-</w:t>
-            </w:r>
-          </w:p>
-        </w:tc>
-      </w:tr>
-      <w:tr>
-        <w:tc>
-          <w:tcPr>
-            <w:tcW w:w="2376" w:type="dxa"/>
-            <w:shd w:val="clear" w:color="auto" w:fill="9CC2E5" w:themeFill="accent1" w:themeFillTint="99"/>
-          </w:tcPr>
-          <w:p>
-            <w:pPr>
-              <w:rPr>
-                <w:rFonts w:asciiTheme="minorHAnsi" w:hAnsiTheme="minorHAnsi"/>
-              </w:rPr>
-            </w:pPr>
-            <w:r>
-              <w:rPr>
-                <w:rFonts w:asciiTheme="minorHAnsi" w:hAnsiTheme="minorHAnsi"/>
-              </w:rPr>
-              <w:t>Condição de Entrada:</w:t>
-            </w:r>
-          </w:p>
-        </w:tc>
-        <w:tc>
-          <w:tcPr>
-            <w:tcW w:w="6268" w:type="dxa"/>
-          </w:tcPr>
-          <w:p>
-            <w:pPr>
-              <w:rPr>
-                <w:rFonts w:asciiTheme="minorHAnsi" w:hAnsiTheme="minorHAnsi"/>
-              </w:rPr>
-            </w:pPr>
-            <w:r>
-              <w:rPr>
-                <w:rFonts w:asciiTheme="minorHAnsi" w:hAnsiTheme="minorHAnsi"/>
-              </w:rPr>
-              <w:t>-</w:t>
-            </w:r>
-          </w:p>
-        </w:tc>
-      </w:tr>
-      <w:tr>
-        <w:tc>
-          <w:tcPr>
-            <w:tcW w:w="2376" w:type="dxa"/>
-            <w:shd w:val="clear" w:color="auto" w:fill="9CC2E5" w:themeFill="accent1" w:themeFillTint="99"/>
-          </w:tcPr>
-          <w:p>
-            <w:pPr>
-              <w:rPr>
-                <w:rFonts w:asciiTheme="minorHAnsi" w:hAnsiTheme="minorHAnsi"/>
-              </w:rPr>
-            </w:pPr>
-            <w:r>
-              <w:rPr>
-                <w:rFonts w:asciiTheme="minorHAnsi" w:hAnsiTheme="minorHAnsi"/>
-              </w:rPr>
-              <w:t>Fluxo Principal:</w:t>
-            </w:r>
-          </w:p>
-        </w:tc>
-        <w:tc>
-          <w:tcPr>
-            <w:tcW w:w="6268" w:type="dxa"/>
-          </w:tcPr>
-          <w:p>
-            <w:pPr>
-              <w:rPr>
-                <w:rFonts w:asciiTheme="minorHAnsi" w:hAnsiTheme="minorHAnsi"/>
-              </w:rPr>
-            </w:pPr>
-            <w:r>
-              <w:rPr>
-                <w:rFonts w:asciiTheme="minorHAnsi" w:hAnsiTheme="minorHAnsi"/>
-              </w:rPr>
-              <w:t>-</w:t>
-            </w:r>
-          </w:p>
-        </w:tc>
-      </w:tr>
-      <w:tr>
-        <w:tc>
-          <w:tcPr>
-            <w:tcW w:w="2376" w:type="dxa"/>
-            <w:shd w:val="clear" w:color="auto" w:fill="9CC2E5" w:themeFill="accent1" w:themeFillTint="99"/>
-          </w:tcPr>
-          <w:p>
-            <w:pPr>
-              <w:rPr>
-                <w:rFonts w:asciiTheme="minorHAnsi" w:hAnsiTheme="minorHAnsi"/>
-              </w:rPr>
-            </w:pPr>
-            <w:r>
-              <w:rPr>
-                <w:rFonts w:asciiTheme="minorHAnsi" w:hAnsiTheme="minorHAnsi"/>
-              </w:rPr>
-              <w:t>Fluxo Alternativo:</w:t>
-            </w:r>
-          </w:p>
-        </w:tc>
-        <w:tc>
-          <w:tcPr>
-            <w:tcW w:w="6268" w:type="dxa"/>
-          </w:tcPr>
-          <w:p>
-            <w:pPr>
-              <w:rPr>
-                <w:rFonts w:asciiTheme="minorHAnsi" w:hAnsiTheme="minorHAnsi"/>
-              </w:rPr>
-            </w:pPr>
-            <w:r>
-              <w:rPr>
-                <w:rFonts w:asciiTheme="minorHAnsi" w:hAnsiTheme="minorHAnsi"/>
-              </w:rPr>
-              <w:t xml:space="preserve">- </w:t>
-            </w:r>
-          </w:p>
-        </w:tc>
-      </w:tr>
-      <w:tr>
-        <w:tc>
-          <w:tcPr>
-            <w:tcW w:w="2376" w:type="dxa"/>
-            <w:shd w:val="clear" w:color="auto" w:fill="9CC2E5" w:themeFill="accent1" w:themeFillTint="99"/>
-          </w:tcPr>
-          <w:p>
-            <w:pPr>
-              <w:rPr>
-                <w:rFonts w:asciiTheme="minorHAnsi" w:hAnsiTheme="minorHAnsi"/>
-              </w:rPr>
-            </w:pPr>
-            <w:r>
-              <w:rPr>
-                <w:rFonts w:asciiTheme="minorHAnsi" w:hAnsiTheme="minorHAnsi"/>
-              </w:rPr>
-              <w:t>Regras de Negócio:</w:t>
-            </w:r>
-          </w:p>
-        </w:tc>
-        <w:tc>
-          <w:tcPr>
-            <w:tcW w:w="6268" w:type="dxa"/>
-          </w:tcPr>
-          <w:p>
-            <w:pPr>
-              <w:rPr>
-                <w:rFonts w:asciiTheme="minorHAnsi" w:hAnsiTheme="minorHAnsi"/>
-              </w:rPr>
-            </w:pPr>
-            <w:r>
-              <w:rPr>
-                <w:rFonts w:asciiTheme="minorHAnsi" w:hAnsiTheme="minorHAnsi"/>
-              </w:rPr>
-              <w:t xml:space="preserve">- </w:t>
-            </w:r>
-          </w:p>
-        </w:tc>
-      </w:tr>
-    </w:tbl>
     <w:p>
       <w:pPr>
         <w:rPr>
@@ -3926,6 +4179,96 @@
     </w:lvl>
   </w:abstractNum>
   <w:abstractNum w:abstractNumId="17">
+    <w:nsid w:val="4A0A3509"/>
+    <w:multiLevelType w:val="hybridMultilevel"/>
+    <w:tmpl w:val="B2F04DCA"/>
+    <w:lvl w:ilvl="0" w:tplc="0416000F">
+      <w:start w:val="1"/>
+      <w:numFmt w:val="decimal"/>
+      <w:lvlText w:val="%1."/>
+      <w:lvlJc w:val="left"/>
+      <w:pPr>
+        <w:ind w:left="720" w:hanging="360"/>
+      </w:pPr>
+      <w:rPr>
+        <w:rFonts w:hint="default"/>
+        <w:b w:val="0"/>
+      </w:rPr>
+    </w:lvl>
+    <w:lvl w:ilvl="1" w:tplc="04160019" w:tentative="1">
+      <w:start w:val="1"/>
+      <w:numFmt w:val="lowerLetter"/>
+      <w:lvlText w:val="%2."/>
+      <w:lvlJc w:val="left"/>
+      <w:pPr>
+        <w:ind w:left="1440" w:hanging="360"/>
+      </w:pPr>
+    </w:lvl>
+    <w:lvl w:ilvl="2" w:tplc="0416001B" w:tentative="1">
+      <w:start w:val="1"/>
+      <w:numFmt w:val="lowerRoman"/>
+      <w:lvlText w:val="%3."/>
+      <w:lvlJc w:val="right"/>
+      <w:pPr>
+        <w:ind w:left="2160" w:hanging="180"/>
+      </w:pPr>
+    </w:lvl>
+    <w:lvl w:ilvl="3" w:tplc="0416000F" w:tentative="1">
+      <w:start w:val="1"/>
+      <w:numFmt w:val="decimal"/>
+      <w:lvlText w:val="%4."/>
+      <w:lvlJc w:val="left"/>
+      <w:pPr>
+        <w:ind w:left="2880" w:hanging="360"/>
+      </w:pPr>
+    </w:lvl>
+    <w:lvl w:ilvl="4" w:tplc="04160019" w:tentative="1">
+      <w:start w:val="1"/>
+      <w:numFmt w:val="lowerLetter"/>
+      <w:lvlText w:val="%5."/>
+      <w:lvlJc w:val="left"/>
+      <w:pPr>
+        <w:ind w:left="3600" w:hanging="360"/>
+      </w:pPr>
+    </w:lvl>
+    <w:lvl w:ilvl="5" w:tplc="0416001B" w:tentative="1">
+      <w:start w:val="1"/>
+      <w:numFmt w:val="lowerRoman"/>
+      <w:lvlText w:val="%6."/>
+      <w:lvlJc w:val="right"/>
+      <w:pPr>
+        <w:ind w:left="4320" w:hanging="180"/>
+      </w:pPr>
+    </w:lvl>
+    <w:lvl w:ilvl="6" w:tplc="0416000F" w:tentative="1">
+      <w:start w:val="1"/>
+      <w:numFmt w:val="decimal"/>
+      <w:lvlText w:val="%7."/>
+      <w:lvlJc w:val="left"/>
+      <w:pPr>
+        <w:ind w:left="5040" w:hanging="360"/>
+      </w:pPr>
+    </w:lvl>
+    <w:lvl w:ilvl="7" w:tplc="04160019" w:tentative="1">
+      <w:start w:val="1"/>
+      <w:numFmt w:val="lowerLetter"/>
+      <w:lvlText w:val="%8."/>
+      <w:lvlJc w:val="left"/>
+      <w:pPr>
+        <w:ind w:left="5760" w:hanging="360"/>
+      </w:pPr>
+    </w:lvl>
+    <w:lvl w:ilvl="8" w:tplc="0416001B" w:tentative="1">
+      <w:start w:val="1"/>
+      <w:numFmt w:val="lowerRoman"/>
+      <w:lvlText w:val="%9."/>
+      <w:lvlJc w:val="right"/>
+      <w:pPr>
+        <w:ind w:left="6480" w:hanging="180"/>
+      </w:pPr>
+    </w:lvl>
+  </w:abstractNum>
+  <w:abstractNum w:abstractNumId="18">
     <w:nsid w:val="5262494F"/>
     <w:multiLevelType w:val="hybridMultilevel"/>
     <w:tmpl w:val="9C40AF38"/>
@@ -4014,7 +4357,7 @@
       </w:pPr>
     </w:lvl>
   </w:abstractNum>
-  <w:abstractNum w:abstractNumId="18">
+  <w:abstractNum w:abstractNumId="19">
     <w:nsid w:val="52902FAD"/>
     <w:multiLevelType w:val="hybridMultilevel"/>
     <w:tmpl w:val="EAB01942"/>
@@ -4103,7 +4446,7 @@
       </w:pPr>
     </w:lvl>
   </w:abstractNum>
-  <w:abstractNum w:abstractNumId="19">
+  <w:abstractNum w:abstractNumId="20">
     <w:nsid w:val="53C45AF7"/>
     <w:multiLevelType w:val="hybridMultilevel"/>
     <w:tmpl w:val="916AF324"/>
@@ -4193,7 +4536,7 @@
       </w:pPr>
     </w:lvl>
   </w:abstractNum>
-  <w:abstractNum w:abstractNumId="20">
+  <w:abstractNum w:abstractNumId="21">
     <w:nsid w:val="59281754"/>
     <w:multiLevelType w:val="hybridMultilevel"/>
     <w:tmpl w:val="3B6870D6"/>
@@ -4282,7 +4625,7 @@
       </w:pPr>
     </w:lvl>
   </w:abstractNum>
-  <w:abstractNum w:abstractNumId="21">
+  <w:abstractNum w:abstractNumId="22">
     <w:nsid w:val="5A194347"/>
     <w:multiLevelType w:val="hybridMultilevel"/>
     <w:tmpl w:val="DA84766E"/>
@@ -4371,7 +4714,7 @@
       </w:pPr>
     </w:lvl>
   </w:abstractNum>
-  <w:abstractNum w:abstractNumId="22">
+  <w:abstractNum w:abstractNumId="23">
     <w:nsid w:val="5FB03E80"/>
     <w:multiLevelType w:val="hybridMultilevel"/>
     <w:tmpl w:val="7454417A"/>
@@ -4460,7 +4803,7 @@
       </w:pPr>
     </w:lvl>
   </w:abstractNum>
-  <w:abstractNum w:abstractNumId="23">
+  <w:abstractNum w:abstractNumId="24">
     <w:nsid w:val="6531592E"/>
     <w:multiLevelType w:val="hybridMultilevel"/>
     <w:tmpl w:val="94947AD0"/>
@@ -4549,7 +4892,7 @@
       </w:pPr>
     </w:lvl>
   </w:abstractNum>
-  <w:abstractNum w:abstractNumId="24">
+  <w:abstractNum w:abstractNumId="25">
     <w:nsid w:val="6D84356D"/>
     <w:multiLevelType w:val="hybridMultilevel"/>
     <w:tmpl w:val="75943A3A"/>
@@ -4638,7 +4981,7 @@
       </w:pPr>
     </w:lvl>
   </w:abstractNum>
-  <w:abstractNum w:abstractNumId="25">
+  <w:abstractNum w:abstractNumId="26">
     <w:nsid w:val="763E6DFA"/>
     <w:multiLevelType w:val="hybridMultilevel"/>
     <w:tmpl w:val="B2F04DCA"/>
@@ -4728,7 +5071,7 @@
       </w:pPr>
     </w:lvl>
   </w:abstractNum>
-  <w:abstractNum w:abstractNumId="26">
+  <w:abstractNum w:abstractNumId="27">
     <w:nsid w:val="76A202DF"/>
     <w:multiLevelType w:val="hybridMultilevel"/>
     <w:tmpl w:val="3B6870D6"/>
@@ -4817,7 +5160,7 @@
       </w:pPr>
     </w:lvl>
   </w:abstractNum>
-  <w:abstractNum w:abstractNumId="27">
+  <w:abstractNum w:abstractNumId="28">
     <w:nsid w:val="77B65889"/>
     <w:multiLevelType w:val="hybridMultilevel"/>
     <w:tmpl w:val="9AE60EB2"/>
@@ -4907,7 +5250,7 @@
       </w:pPr>
     </w:lvl>
   </w:abstractNum>
-  <w:abstractNum w:abstractNumId="28">
+  <w:abstractNum w:abstractNumId="29">
     <w:nsid w:val="7A863222"/>
     <w:multiLevelType w:val="hybridMultilevel"/>
     <w:tmpl w:val="BDF29B34"/>
@@ -4997,16 +5340,16 @@
     </w:lvl>
   </w:abstractNum>
   <w:num w:numId="1">
-    <w:abstractNumId w:val="21"/>
+    <w:abstractNumId w:val="22"/>
   </w:num>
   <w:num w:numId="2">
-    <w:abstractNumId w:val="26"/>
+    <w:abstractNumId w:val="27"/>
   </w:num>
   <w:num w:numId="3">
     <w:abstractNumId w:val="2"/>
   </w:num>
   <w:num w:numId="4">
-    <w:abstractNumId w:val="20"/>
+    <w:abstractNumId w:val="21"/>
   </w:num>
   <w:num w:numId="5">
     <w:abstractNumId w:val="14"/>
@@ -5030,7 +5373,7 @@
     <w:abstractNumId w:val="11"/>
   </w:num>
   <w:num w:numId="12">
-    <w:abstractNumId w:val="19"/>
+    <w:abstractNumId w:val="20"/>
   </w:num>
   <w:num w:numId="13">
     <w:abstractNumId w:val="10"/>
@@ -5039,19 +5382,19 @@
     <w:abstractNumId w:val="4"/>
   </w:num>
   <w:num w:numId="15">
+    <w:abstractNumId w:val="24"/>
+  </w:num>
+  <w:num w:numId="16">
+    <w:abstractNumId w:val="19"/>
+  </w:num>
+  <w:num w:numId="17">
+    <w:abstractNumId w:val="25"/>
+  </w:num>
+  <w:num w:numId="18">
     <w:abstractNumId w:val="23"/>
   </w:num>
-  <w:num w:numId="16">
-    <w:abstractNumId w:val="18"/>
-  </w:num>
-  <w:num w:numId="17">
-    <w:abstractNumId w:val="24"/>
-  </w:num>
-  <w:num w:numId="18">
-    <w:abstractNumId w:val="22"/>
-  </w:num>
   <w:num w:numId="19">
-    <w:abstractNumId w:val="25"/>
+    <w:abstractNumId w:val="26"/>
   </w:num>
   <w:num w:numId="20">
     <w:abstractNumId w:val="0"/>
@@ -5063,25 +5406,28 @@
     <w:abstractNumId w:val="3"/>
   </w:num>
   <w:num w:numId="23">
-    <w:abstractNumId w:val="28"/>
+    <w:abstractNumId w:val="29"/>
   </w:num>
   <w:num w:numId="24">
     <w:abstractNumId w:val="1"/>
   </w:num>
   <w:num w:numId="25">
-    <w:abstractNumId w:val="27"/>
+    <w:abstractNumId w:val="28"/>
   </w:num>
   <w:num w:numId="26">
     <w:abstractNumId w:val="13"/>
   </w:num>
   <w:num w:numId="27">
-    <w:abstractNumId w:val="17"/>
+    <w:abstractNumId w:val="18"/>
   </w:num>
   <w:num w:numId="28">
     <w:abstractNumId w:val="5"/>
   </w:num>
   <w:num w:numId="29">
     <w:abstractNumId w:val="12"/>
+  </w:num>
+  <w:num w:numId="30">
+    <w:abstractNumId w:val="17"/>
   </w:num>
 </w:numbering>
 </file>
@@ -6029,7 +6375,7 @@
   <a:extraClrSchemeLst/>
   <a:extLst>
     <a:ext uri="{05A4C25C-085E-4340-85A3-A5531E510DB2}">
-      <thm15:themeFamily xmlns="" xmlns:thm15="http://schemas.microsoft.com/office/thememl/2012/main" name="Office Theme" id="{62F939B6-93AF-4DB8-9C6B-D6C7DFDC589F}" vid="{4A3C46E8-61CC-4603-A589-7422A47A8E4A}"/>
+      <thm15:themeFamily xmlns:thm15="http://schemas.microsoft.com/office/thememl/2012/main" xmlns="" name="Office Theme" id="{62F939B6-93AF-4DB8-9C6B-D6C7DFDC589F}" vid="{4A3C46E8-61CC-4603-A589-7422A47A8E4A}"/>
     </a:ext>
   </a:extLst>
 </a:theme>
@@ -6040,7 +6386,7 @@
 </file>
 
 <file path=customXml/itemProps1.xml><?xml version="1.0" encoding="utf-8"?>
-<ds:datastoreItem xmlns:ds="http://schemas.openxmlformats.org/officeDocument/2006/customXml" ds:itemID="{2CF0F8E3-E14C-439E-B382-EF979808089D}">
+<ds:datastoreItem xmlns:ds="http://schemas.openxmlformats.org/officeDocument/2006/customXml" ds:itemID="{93EA3DAE-46E2-41E1-B04F-BCC403ED6622}">
   <ds:schemaRefs>
     <ds:schemaRef ds:uri="http://schemas.openxmlformats.org/officeDocument/2006/bibliography"/>
   </ds:schemaRefs>

</xml_diff>